<commit_message>
added release url to final report
</commit_message>
<xml_diff>
--- a/Deliverables/Final Report/Swe573 Spring 2024 - Final Project Report - Cankut ER.docx
+++ b/Deliverables/Final Report/Swe573 Spring 2024 - Final Project Report - Cankut ER.docx
@@ -436,6 +436,11 @@
     </w:p>
     <w:p/>
     <w:p>
+      <w:pPr>
+        <w:rPr>
+          <w:rStyle w:val="Hyperlink"/>
+        </w:rPr>
+      </w:pPr>
       <w:r>
         <w:rPr>
           <w:b/>
@@ -456,6 +461,39 @@
       </w:hyperlink>
     </w:p>
     <w:p>
+      <w:pPr>
+        <w:rPr>
+          <w:color w:val="0563C1" w:themeColor="hyperlink"/>
+          <w:u w:val="single"/>
+        </w:rPr>
+      </w:pPr>
+      <w:r>
+        <w:rPr>
+          <w:b/>
+          <w:bCs/>
+        </w:rPr>
+        <w:t>Release</w:t>
+      </w:r>
+      <w:r>
+        <w:rPr>
+          <w:b/>
+          <w:bCs/>
+        </w:rPr>
+        <w:t xml:space="preserve"> URL</w:t>
+      </w:r>
+      <w:r>
+        <w:t xml:space="preserve">: </w:t>
+      </w:r>
+      <w:r>
+        <w:t>https://github.com/CankutER/SWE-573/releases/tag/v0.9</w:t>
+      </w:r>
+    </w:p>
+    <w:p>
+      <w:pPr>
+        <w:rPr>
+          <w:rStyle w:val="Hyperlink"/>
+        </w:rPr>
+      </w:pPr>
       <w:r>
         <w:rPr>
           <w:b/>
@@ -475,6 +513,14 @@
         </w:r>
       </w:hyperlink>
     </w:p>
+    <w:p>
+      <w:pPr>
+        <w:rPr>
+          <w:rStyle w:val="Hyperlink"/>
+        </w:rPr>
+      </w:pPr>
+    </w:p>
+    <w:p/>
     <w:p/>
     <w:p/>
     <w:p/>
@@ -2030,466 +2076,600 @@
     </w:p>
     <w:p>
       <w:r>
+        <w:lastRenderedPageBreak/>
         <w:tab/>
-        <w:t xml:space="preserve">Purpose of the project is not only developing code and implementing features but also put emphasize on the design, documentation and project management activities mainly utilizing the mainstream version control systems. During the project lifecycle, wiki pages have been </w:t>
-      </w:r>
+        <w:t>Purpose of the project is not only developing code and implementing features but also put emphasize on the design, documentation and project management activities mainly utilizing the mainstream version control systems. During the project lifecycle, wiki pages have been created for documentation and design in addition to the regular “Issues” created to keep track of the progress and remark requirements for any given task defined in “Issues”.</w:t>
+      </w:r>
+    </w:p>
+    <w:p/>
+    <w:p>
+      <w:pPr>
+        <w:pStyle w:val="Heading1"/>
+      </w:pPr>
+      <w:bookmarkStart w:id="2" w:name="_Toc167105746"/>
+      <w:r>
+        <w:t>Software Requirement Specification</w:t>
+      </w:r>
+      <w:bookmarkEnd w:id="2"/>
+    </w:p>
+    <w:p/>
+    <w:p>
+      <w:pPr>
+        <w:pStyle w:val="Heading2"/>
+      </w:pPr>
+      <w:bookmarkStart w:id="3" w:name="_Toc167105747"/>
+      <w:r>
+        <w:t>Glossary</w:t>
+      </w:r>
+      <w:bookmarkEnd w:id="3"/>
+    </w:p>
+    <w:p/>
+    <w:p>
+      <w:r>
+        <w:t xml:space="preserve">Guest: </w:t>
+      </w:r>
+      <w:proofErr w:type="spellStart"/>
+      <w:r>
+        <w:t>Visiter</w:t>
+      </w:r>
+      <w:proofErr w:type="spellEnd"/>
+      <w:r>
+        <w:t xml:space="preserve"> that have not been authenticated.</w:t>
+      </w:r>
+    </w:p>
+    <w:p>
+      <w:r>
+        <w:t xml:space="preserve">User: Default role for a </w:t>
+      </w:r>
+      <w:proofErr w:type="spellStart"/>
+      <w:r>
+        <w:t>visiter</w:t>
+      </w:r>
+      <w:proofErr w:type="spellEnd"/>
+      <w:r>
+        <w:t xml:space="preserve"> that have been authenticated.</w:t>
+      </w:r>
+    </w:p>
+    <w:p>
+      <w:r>
+        <w:t>Creator: Role assigned for a community to a User who created that community.</w:t>
+      </w:r>
+    </w:p>
+    <w:p>
+      <w:r>
+        <w:t>Owner: Role assigned by Creator to a User within a community.</w:t>
+      </w:r>
+    </w:p>
+    <w:p>
+      <w:r>
+        <w:t>Moderator: Role assigned by Creator or Owner to a User within a community.</w:t>
+      </w:r>
+    </w:p>
+    <w:p>
+      <w:r>
+        <w:t>Post Template/Schema: Prescribed structure for data composed of data fields. Describes the format for information to be shared in a community.</w:t>
+      </w:r>
+    </w:p>
+    <w:p/>
+    <w:p>
+      <w:pPr>
+        <w:pStyle w:val="Heading2"/>
+      </w:pPr>
+      <w:bookmarkStart w:id="4" w:name="_Toc167105748"/>
+      <w:r>
+        <w:t>Functional Requirements</w:t>
+      </w:r>
+      <w:bookmarkEnd w:id="4"/>
+    </w:p>
+    <w:p/>
+    <w:p>
+      <w:pPr>
+        <w:pStyle w:val="Heading3"/>
+      </w:pPr>
+      <w:bookmarkStart w:id="5" w:name="_Toc167105749"/>
+      <w:r>
+        <w:t>Community Management</w:t>
+      </w:r>
+      <w:bookmarkEnd w:id="5"/>
+    </w:p>
+    <w:p/>
+    <w:p>
+      <w:pPr>
+        <w:pStyle w:val="ListParagraph"/>
+        <w:numPr>
+          <w:ilvl w:val="0"/>
+          <w:numId w:val="10"/>
+        </w:numPr>
+      </w:pPr>
+      <w:r>
+        <w:t>F1: The system shall allow users to create communities by defining community name, post templates and description.</w:t>
+      </w:r>
+    </w:p>
+    <w:p>
+      <w:pPr>
+        <w:pStyle w:val="ListParagraph"/>
+        <w:numPr>
+          <w:ilvl w:val="0"/>
+          <w:numId w:val="10"/>
+        </w:numPr>
+      </w:pPr>
+      <w:r>
+        <w:t>F2: The system shall provide builders the mechanism to create information schemas for posts so that the builders can describe the type of information shared in their communities.</w:t>
+      </w:r>
+    </w:p>
+    <w:p>
+      <w:pPr>
+        <w:pStyle w:val="ListParagraph"/>
+        <w:numPr>
+          <w:ilvl w:val="0"/>
+          <w:numId w:val="10"/>
+        </w:numPr>
+      </w:pPr>
+      <w:r>
+        <w:t>F3: The system shall allow builders to create as many schemas as they need.</w:t>
+      </w:r>
+    </w:p>
+    <w:p>
+      <w:pPr>
+        <w:pStyle w:val="ListParagraph"/>
+        <w:numPr>
+          <w:ilvl w:val="0"/>
+          <w:numId w:val="10"/>
+        </w:numPr>
+      </w:pPr>
+      <w:r>
+        <w:t xml:space="preserve">F4: The system shall provide the ability to add data fields to schemas with the option of marking them as required or option, where the key is a chosen </w:t>
+      </w:r>
+      <w:proofErr w:type="gramStart"/>
+      <w:r>
+        <w:t>title</w:t>
+      </w:r>
+      <w:proofErr w:type="gramEnd"/>
+      <w:r>
+        <w:t xml:space="preserve"> and the value is the data type so that the builders can define the schemas as they please.</w:t>
+      </w:r>
+    </w:p>
+    <w:p>
+      <w:pPr>
+        <w:pStyle w:val="ListParagraph"/>
+        <w:numPr>
+          <w:ilvl w:val="0"/>
+          <w:numId w:val="10"/>
+        </w:numPr>
+      </w:pPr>
+      <w:r>
+        <w:t xml:space="preserve">F5: The system shall provide predefined data types for each data field </w:t>
+      </w:r>
+      <w:proofErr w:type="gramStart"/>
+      <w:r>
+        <w:t>value;</w:t>
+      </w:r>
+      <w:proofErr w:type="gramEnd"/>
+      <w:r>
+        <w:t xml:space="preserve"> such as geolocation, date, text, image, audio, video.</w:t>
+      </w:r>
+    </w:p>
+    <w:p>
+      <w:pPr>
+        <w:pStyle w:val="ListParagraph"/>
+        <w:numPr>
+          <w:ilvl w:val="0"/>
+          <w:numId w:val="10"/>
+        </w:numPr>
+      </w:pPr>
+      <w:r>
+        <w:t xml:space="preserve">F6: The system shall have no limit </w:t>
+      </w:r>
+      <w:proofErr w:type="gramStart"/>
+      <w:r>
+        <w:t>for the amount of</w:t>
+      </w:r>
+      <w:proofErr w:type="gramEnd"/>
+      <w:r>
+        <w:t xml:space="preserve"> data fields defined in a schema.</w:t>
+      </w:r>
+    </w:p>
+    <w:p>
+      <w:pPr>
+        <w:pStyle w:val="ListParagraph"/>
+        <w:numPr>
+          <w:ilvl w:val="0"/>
+          <w:numId w:val="10"/>
+        </w:numPr>
+      </w:pPr>
+      <w:r>
+        <w:t>F7: The system shall have mechanisms to create, update and delete schemas after a community has been created.</w:t>
+      </w:r>
+    </w:p>
+    <w:p>
+      <w:pPr>
+        <w:pStyle w:val="ListParagraph"/>
+        <w:numPr>
+          <w:ilvl w:val="0"/>
+          <w:numId w:val="10"/>
+        </w:numPr>
+      </w:pPr>
+      <w:r>
+        <w:t>F8: The system shall enforce users to choose a schema specifically created for the community they interact with before making a post.</w:t>
+      </w:r>
+    </w:p>
+    <w:p>
+      <w:pPr>
+        <w:pStyle w:val="Heading3"/>
+      </w:pPr>
+      <w:bookmarkStart w:id="6" w:name="_Toc167105750"/>
+      <w:r>
+        <w:t>Authorization, Roles and Permission</w:t>
+      </w:r>
+      <w:bookmarkEnd w:id="6"/>
+    </w:p>
+    <w:p/>
+    <w:p>
+      <w:pPr>
+        <w:pStyle w:val="ListParagraph"/>
+        <w:numPr>
+          <w:ilvl w:val="0"/>
+          <w:numId w:val="11"/>
+        </w:numPr>
+      </w:pPr>
       <w:r>
         <w:lastRenderedPageBreak/>
-        <w:t>created for documentation and design in addition to the regular “Issues” created to keep track of the progress and remark requirements for any given task defined in “Issues”.</w:t>
-      </w:r>
-    </w:p>
-    <w:p/>
-    <w:p>
-      <w:pPr>
-        <w:pStyle w:val="Heading1"/>
-      </w:pPr>
-      <w:bookmarkStart w:id="2" w:name="_Toc167105746"/>
-      <w:r>
-        <w:t>Software Requirement Specification</w:t>
-      </w:r>
-      <w:bookmarkEnd w:id="2"/>
-    </w:p>
-    <w:p/>
-    <w:p>
-      <w:pPr>
-        <w:pStyle w:val="Heading2"/>
-      </w:pPr>
-      <w:bookmarkStart w:id="3" w:name="_Toc167105747"/>
-      <w:r>
-        <w:t>Glossary</w:t>
-      </w:r>
-      <w:bookmarkEnd w:id="3"/>
-    </w:p>
-    <w:p/>
-    <w:p>
-      <w:r>
-        <w:t xml:space="preserve">Guest: </w:t>
+        <w:t>F9: The system shall have "Owner", "Creator", "Moderator" and "User" roles, where "User" is a global default role and overwritten by the other roles inside a community as long as any other role than "User" is given.</w:t>
+      </w:r>
+    </w:p>
+    <w:p>
+      <w:pPr>
+        <w:pStyle w:val="ListParagraph"/>
+        <w:numPr>
+          <w:ilvl w:val="0"/>
+          <w:numId w:val="11"/>
+        </w:numPr>
+      </w:pPr>
+      <w:r>
+        <w:t>F10: The system shall assign only one "Creator" to each community, which shall be the user who initially creates the community.</w:t>
+      </w:r>
+    </w:p>
+    <w:p>
+      <w:pPr>
+        <w:pStyle w:val="ListParagraph"/>
+        <w:numPr>
+          <w:ilvl w:val="0"/>
+          <w:numId w:val="11"/>
+        </w:numPr>
+      </w:pPr>
+      <w:r>
+        <w:t>F11: The system shall not allow changing the "Creator" of a community after creation.</w:t>
+      </w:r>
+    </w:p>
+    <w:p>
+      <w:pPr>
+        <w:pStyle w:val="ListParagraph"/>
+        <w:numPr>
+          <w:ilvl w:val="0"/>
+          <w:numId w:val="11"/>
+        </w:numPr>
+      </w:pPr>
+      <w:r>
+        <w:t>F12: The system shall allow the "Creator" to promote and demote "</w:t>
       </w:r>
       <w:proofErr w:type="spellStart"/>
       <w:r>
-        <w:t>Visiter</w:t>
+        <w:t>User"s</w:t>
       </w:r>
       <w:proofErr w:type="spellEnd"/>
       <w:r>
-        <w:t xml:space="preserve"> that have not been authenticated.</w:t>
-      </w:r>
-    </w:p>
-    <w:p>
-      <w:r>
-        <w:t xml:space="preserve">User: Default role for a </w:t>
+        <w:t xml:space="preserve"> to "Owner" and from "Owner".</w:t>
+      </w:r>
+    </w:p>
+    <w:p>
+      <w:pPr>
+        <w:pStyle w:val="ListParagraph"/>
+        <w:numPr>
+          <w:ilvl w:val="0"/>
+          <w:numId w:val="11"/>
+        </w:numPr>
+      </w:pPr>
+      <w:r>
+        <w:t>F13: The system shall not allow an "Owner" to kick or demote another "Owner".</w:t>
+      </w:r>
+    </w:p>
+    <w:p>
+      <w:pPr>
+        <w:pStyle w:val="ListParagraph"/>
+        <w:numPr>
+          <w:ilvl w:val="0"/>
+          <w:numId w:val="11"/>
+        </w:numPr>
+      </w:pPr>
+      <w:r>
+        <w:t>F14: The system shall allow the "Creator" and an "Owner" to promote/demote a "User" to/from "Moderator".</w:t>
+      </w:r>
+    </w:p>
+    <w:p>
+      <w:pPr>
+        <w:pStyle w:val="ListParagraph"/>
+        <w:numPr>
+          <w:ilvl w:val="0"/>
+          <w:numId w:val="11"/>
+        </w:numPr>
+      </w:pPr>
+      <w:r>
+        <w:t>F15: The system shall allow a "Moderator" to kick a "User".</w:t>
+      </w:r>
+    </w:p>
+    <w:p>
+      <w:pPr>
+        <w:pStyle w:val="ListParagraph"/>
+        <w:numPr>
+          <w:ilvl w:val="0"/>
+          <w:numId w:val="11"/>
+        </w:numPr>
+      </w:pPr>
+      <w:r>
+        <w:t>F16: The system shall allow a "Moderator" to edit/delete a post of another "User".</w:t>
+      </w:r>
+    </w:p>
+    <w:p>
+      <w:pPr>
+        <w:pStyle w:val="ListParagraph"/>
+        <w:numPr>
+          <w:ilvl w:val="0"/>
+          <w:numId w:val="11"/>
+        </w:numPr>
+      </w:pPr>
+      <w:r>
+        <w:t>F17: The system shall allow a "User" to report a post.</w:t>
+      </w:r>
+    </w:p>
+    <w:p>
+      <w:pPr>
+        <w:pStyle w:val="ListParagraph"/>
+        <w:numPr>
+          <w:ilvl w:val="0"/>
+          <w:numId w:val="11"/>
+        </w:numPr>
+      </w:pPr>
+      <w:r>
+        <w:t>F18: The system shall allow a "User" to report a "Moderator".</w:t>
+      </w:r>
+    </w:p>
+    <w:p/>
+    <w:p>
+      <w:pPr>
+        <w:pStyle w:val="Heading3"/>
+      </w:pPr>
+      <w:bookmarkStart w:id="7" w:name="_Toc167105751"/>
+      <w:r>
+        <w:t>Identity Management</w:t>
+      </w:r>
+      <w:bookmarkEnd w:id="7"/>
+    </w:p>
+    <w:p/>
+    <w:p>
+      <w:pPr>
+        <w:pStyle w:val="ListParagraph"/>
+        <w:numPr>
+          <w:ilvl w:val="0"/>
+          <w:numId w:val="12"/>
+        </w:numPr>
+      </w:pPr>
+      <w:r>
+        <w:t>F19: The system shall provide a profile page for each "User".</w:t>
+      </w:r>
+    </w:p>
+    <w:p>
+      <w:pPr>
+        <w:pStyle w:val="ListParagraph"/>
+        <w:numPr>
+          <w:ilvl w:val="0"/>
+          <w:numId w:val="12"/>
+        </w:numPr>
+      </w:pPr>
+      <w:r>
+        <w:t>F20: The system shall allow a "User" to have an avatar, description and a username.</w:t>
+      </w:r>
+    </w:p>
+    <w:p>
+      <w:pPr>
+        <w:pStyle w:val="ListParagraph"/>
+        <w:numPr>
+          <w:ilvl w:val="0"/>
+          <w:numId w:val="12"/>
+        </w:numPr>
+      </w:pPr>
+      <w:r>
+        <w:t xml:space="preserve">F21: The system shall allow a "User" to create/update/delete all identity </w:t>
+      </w:r>
+      <w:proofErr w:type="gramStart"/>
+      <w:r>
+        <w:t>information(</w:t>
+      </w:r>
+      <w:proofErr w:type="gramEnd"/>
+      <w:r>
+        <w:t>avatar, description, username, email, password etc.) on the profile page.</w:t>
+      </w:r>
+    </w:p>
+    <w:p>
+      <w:pPr>
+        <w:pStyle w:val="ListParagraph"/>
+        <w:numPr>
+          <w:ilvl w:val="0"/>
+          <w:numId w:val="12"/>
+        </w:numPr>
+      </w:pPr>
+      <w:r>
+        <w:t>F22: The system shall allow a "User" to see all communities subscribed and roles assigned in those communities as a list on the profile page.</w:t>
+      </w:r>
+    </w:p>
+    <w:p>
+      <w:pPr>
+        <w:pStyle w:val="ListParagraph"/>
+        <w:numPr>
+          <w:ilvl w:val="0"/>
+          <w:numId w:val="12"/>
+        </w:numPr>
+      </w:pPr>
+      <w:r>
+        <w:t xml:space="preserve">F23: The system shall allow a "User" to manage community subscriptions (leave community, demote </w:t>
       </w:r>
       <w:proofErr w:type="spellStart"/>
       <w:r>
-        <w:t>visiter</w:t>
+        <w:t>self etc.</w:t>
       </w:r>
       <w:proofErr w:type="spellEnd"/>
       <w:r>
-        <w:t xml:space="preserve"> that have been authenticated.</w:t>
-      </w:r>
-    </w:p>
-    <w:p>
-      <w:r>
-        <w:t>Creator: Role assigned for a community to a User who created that community.</w:t>
-      </w:r>
-    </w:p>
-    <w:p>
-      <w:r>
-        <w:t>Owner: Role assigned by Creator to a User within a community.</w:t>
-      </w:r>
-    </w:p>
-    <w:p>
-      <w:r>
-        <w:t>Moderator: Role assigned by Creator or Owner to a User within a community.</w:t>
-      </w:r>
-    </w:p>
-    <w:p>
-      <w:r>
-        <w:t>Post Template/Schema: Prescribed structure for data composed of data fields. Describes the format for information to be shared in a community.</w:t>
-      </w:r>
-    </w:p>
-    <w:p/>
-    <w:p>
-      <w:pPr>
-        <w:pStyle w:val="Heading2"/>
-      </w:pPr>
-      <w:bookmarkStart w:id="4" w:name="_Toc167105748"/>
-      <w:r>
-        <w:t>Functional Requirements</w:t>
-      </w:r>
-      <w:bookmarkEnd w:id="4"/>
+        <w:t>) on the profile page.</w:t>
+      </w:r>
     </w:p>
     <w:p/>
     <w:p>
       <w:pPr>
         <w:pStyle w:val="Heading3"/>
       </w:pPr>
-      <w:bookmarkStart w:id="5" w:name="_Toc167105749"/>
-      <w:r>
-        <w:t>Community Management</w:t>
-      </w:r>
-      <w:bookmarkEnd w:id="5"/>
-    </w:p>
-    <w:p/>
-    <w:p>
-      <w:pPr>
-        <w:pStyle w:val="ListParagraph"/>
-        <w:numPr>
-          <w:ilvl w:val="0"/>
-          <w:numId w:val="10"/>
-        </w:numPr>
-      </w:pPr>
-      <w:r>
-        <w:t>F1: The system shall allow users to create communities by defining community name, post templates and description.</w:t>
-      </w:r>
-    </w:p>
-    <w:p>
-      <w:pPr>
-        <w:pStyle w:val="ListParagraph"/>
-        <w:numPr>
-          <w:ilvl w:val="0"/>
-          <w:numId w:val="10"/>
-        </w:numPr>
-      </w:pPr>
-      <w:r>
-        <w:t>F2: The system shall provide builders the mechanism to create information schemas for posts so that the builders can describe the type of information shared in their communities.</w:t>
-      </w:r>
-    </w:p>
-    <w:p>
-      <w:pPr>
-        <w:pStyle w:val="ListParagraph"/>
-        <w:numPr>
-          <w:ilvl w:val="0"/>
-          <w:numId w:val="10"/>
-        </w:numPr>
-      </w:pPr>
-      <w:r>
-        <w:t>F3: The system shall allow builders to create as many schemas as they need.</w:t>
-      </w:r>
-    </w:p>
-    <w:p>
-      <w:pPr>
-        <w:pStyle w:val="ListParagraph"/>
-        <w:numPr>
-          <w:ilvl w:val="0"/>
-          <w:numId w:val="10"/>
-        </w:numPr>
-      </w:pPr>
-      <w:r>
-        <w:t xml:space="preserve">F4: The system shall provide the ability to add data fields to schemas with the option of marking them as required or option, where the key is a chosen </w:t>
-      </w:r>
-      <w:proofErr w:type="gramStart"/>
-      <w:r>
-        <w:t>title</w:t>
-      </w:r>
-      <w:proofErr w:type="gramEnd"/>
-      <w:r>
-        <w:t xml:space="preserve"> and the value is the data type so that the builders can define the schemas as they please.</w:t>
-      </w:r>
-    </w:p>
-    <w:p>
-      <w:pPr>
-        <w:pStyle w:val="ListParagraph"/>
-        <w:numPr>
-          <w:ilvl w:val="0"/>
-          <w:numId w:val="10"/>
-        </w:numPr>
-      </w:pPr>
-      <w:r>
-        <w:t xml:space="preserve">F5: The system shall provide predefined data types for each data field </w:t>
-      </w:r>
-      <w:proofErr w:type="gramStart"/>
-      <w:r>
-        <w:t>value;</w:t>
-      </w:r>
-      <w:proofErr w:type="gramEnd"/>
-      <w:r>
-        <w:t xml:space="preserve"> such as geolocation, date, text, image, audio, video.</w:t>
-      </w:r>
-    </w:p>
-    <w:p>
-      <w:pPr>
-        <w:pStyle w:val="ListParagraph"/>
-        <w:numPr>
-          <w:ilvl w:val="0"/>
-          <w:numId w:val="10"/>
-        </w:numPr>
-      </w:pPr>
-      <w:r>
-        <w:t xml:space="preserve">F6: The system shall have no limit </w:t>
-      </w:r>
-      <w:proofErr w:type="gramStart"/>
-      <w:r>
-        <w:t>for the amount of</w:t>
-      </w:r>
-      <w:proofErr w:type="gramEnd"/>
-      <w:r>
-        <w:t xml:space="preserve"> data fields defined in a schema.</w:t>
-      </w:r>
-    </w:p>
-    <w:p>
-      <w:pPr>
-        <w:pStyle w:val="ListParagraph"/>
-        <w:numPr>
-          <w:ilvl w:val="0"/>
-          <w:numId w:val="10"/>
-        </w:numPr>
-      </w:pPr>
-      <w:r>
-        <w:t>F7: The system shall have mechanisms to create, update and delete schemas after a community has been created.</w:t>
-      </w:r>
-    </w:p>
-    <w:p>
-      <w:pPr>
-        <w:pStyle w:val="ListParagraph"/>
-        <w:numPr>
-          <w:ilvl w:val="0"/>
-          <w:numId w:val="10"/>
-        </w:numPr>
-      </w:pPr>
-      <w:r>
-        <w:t>F8: The system shall enforce users to choose a schema specifically created for the community they interact with before making a post.</w:t>
-      </w:r>
-    </w:p>
-    <w:p>
-      <w:pPr>
-        <w:pStyle w:val="Heading3"/>
-      </w:pPr>
-      <w:bookmarkStart w:id="6" w:name="_Toc167105750"/>
-      <w:r>
-        <w:t>Authorization, Roles and Permission</w:t>
-      </w:r>
-      <w:bookmarkEnd w:id="6"/>
-    </w:p>
-    <w:p/>
-    <w:p>
-      <w:pPr>
-        <w:pStyle w:val="ListParagraph"/>
-        <w:numPr>
-          <w:ilvl w:val="0"/>
-          <w:numId w:val="11"/>
-        </w:numPr>
-      </w:pPr>
-      <w:r>
-        <w:t>F9: The system shall have "Owner", "Creator", "Moderator" and "User" roles, where "User" is a global default role and overwritten by the other roles inside a community as long as any other role than "User" is given.</w:t>
-      </w:r>
-    </w:p>
-    <w:p>
-      <w:pPr>
-        <w:pStyle w:val="ListParagraph"/>
-        <w:numPr>
-          <w:ilvl w:val="0"/>
-          <w:numId w:val="11"/>
-        </w:numPr>
-      </w:pPr>
-      <w:r>
-        <w:t>F10: The system shall assign only one "Creator" to each community, which shall be the user who initially creates the community.</w:t>
-      </w:r>
-    </w:p>
-    <w:p>
-      <w:pPr>
-        <w:pStyle w:val="ListParagraph"/>
-        <w:numPr>
-          <w:ilvl w:val="0"/>
-          <w:numId w:val="11"/>
+      <w:bookmarkStart w:id="8" w:name="_Toc167105752"/>
+      <w:r>
+        <w:t>Security and Interaction</w:t>
+      </w:r>
+      <w:bookmarkEnd w:id="8"/>
+    </w:p>
+    <w:p/>
+    <w:p>
+      <w:pPr>
+        <w:pStyle w:val="ListParagraph"/>
+        <w:numPr>
+          <w:ilvl w:val="0"/>
+          <w:numId w:val="13"/>
+        </w:numPr>
+      </w:pPr>
+      <w:r>
+        <w:t>F24: The system shall not allow direct messaging between "</w:t>
+      </w:r>
+      <w:proofErr w:type="spellStart"/>
+      <w:r>
+        <w:t>User"s</w:t>
+      </w:r>
+      <w:proofErr w:type="spellEnd"/>
+      <w:r>
+        <w:t>.</w:t>
+      </w:r>
+    </w:p>
+    <w:p>
+      <w:pPr>
+        <w:pStyle w:val="ListParagraph"/>
+        <w:numPr>
+          <w:ilvl w:val="0"/>
+          <w:numId w:val="13"/>
+        </w:numPr>
+      </w:pPr>
+      <w:r>
+        <w:t>F25: The system shall allow a "User" to view other "</w:t>
+      </w:r>
+      <w:proofErr w:type="spellStart"/>
+      <w:r>
+        <w:t>User"s</w:t>
+      </w:r>
+      <w:proofErr w:type="spellEnd"/>
+      <w:r>
+        <w:t>' avatar, description and community subscriptions on their profile page.</w:t>
+      </w:r>
+    </w:p>
+    <w:p>
+      <w:pPr>
+        <w:pStyle w:val="ListParagraph"/>
+        <w:numPr>
+          <w:ilvl w:val="0"/>
+          <w:numId w:val="13"/>
+        </w:numPr>
+      </w:pPr>
+      <w:r>
+        <w:t>F26: The system shall allow a "User" to like or upvote a post.</w:t>
+      </w:r>
+    </w:p>
+    <w:p>
+      <w:pPr>
+        <w:pStyle w:val="ListParagraph"/>
+        <w:numPr>
+          <w:ilvl w:val="0"/>
+          <w:numId w:val="13"/>
+        </w:numPr>
+      </w:pPr>
+      <w:r>
+        <w:t>F27: The system shall allow a "User" to comment on a post.</w:t>
+      </w:r>
+    </w:p>
+    <w:p>
+      <w:pPr>
+        <w:pStyle w:val="ListParagraph"/>
+        <w:numPr>
+          <w:ilvl w:val="0"/>
+          <w:numId w:val="13"/>
+        </w:numPr>
+      </w:pPr>
+      <w:r>
+        <w:t>F28: The system shall provide an authentication mechanism.</w:t>
+      </w:r>
+    </w:p>
+    <w:p>
+      <w:pPr>
+        <w:pStyle w:val="ListParagraph"/>
+        <w:numPr>
+          <w:ilvl w:val="0"/>
+          <w:numId w:val="13"/>
+        </w:numPr>
+      </w:pPr>
+      <w:r>
+        <w:t>F29: The system shall give most liked or upvoted posts priority in terms of order of display in a community's main page.</w:t>
+      </w:r>
+    </w:p>
+    <w:p>
+      <w:pPr>
+        <w:pStyle w:val="ListParagraph"/>
+        <w:numPr>
+          <w:ilvl w:val="0"/>
+          <w:numId w:val="13"/>
+        </w:numPr>
+      </w:pPr>
+      <w:r>
+        <w:t>F30: The system shall allow a "Creator" and an "Owner" to put tags or labels on the community they are responsible for.</w:t>
+      </w:r>
+    </w:p>
+    <w:p>
+      <w:pPr>
+        <w:pStyle w:val="ListParagraph"/>
+        <w:numPr>
+          <w:ilvl w:val="0"/>
+          <w:numId w:val="13"/>
+        </w:numPr>
+      </w:pPr>
+      <w:r>
+        <w:t>F31: The system shall be able to recommend communities to a "User" based on the tags of the communities the "User" is already subscribed.</w:t>
+      </w:r>
+    </w:p>
+    <w:p>
+      <w:pPr>
+        <w:pStyle w:val="ListParagraph"/>
+        <w:numPr>
+          <w:ilvl w:val="0"/>
+          <w:numId w:val="13"/>
+        </w:numPr>
+      </w:pPr>
+      <w:r>
+        <w:t>F32: The system shall allow for to make communities private.</w:t>
+      </w:r>
+    </w:p>
+    <w:p>
+      <w:pPr>
+        <w:pStyle w:val="ListParagraph"/>
+        <w:numPr>
+          <w:ilvl w:val="0"/>
+          <w:numId w:val="13"/>
         </w:numPr>
       </w:pPr>
       <w:r>
         <w:lastRenderedPageBreak/>
-        <w:t>F11: The system shall not allow changing the "Creator" of a community after creation.</w:t>
-      </w:r>
-    </w:p>
-    <w:p>
-      <w:pPr>
-        <w:pStyle w:val="ListParagraph"/>
-        <w:numPr>
-          <w:ilvl w:val="0"/>
-          <w:numId w:val="11"/>
-        </w:numPr>
-      </w:pPr>
-      <w:r>
-        <w:t>F12: The system shall allow the "Creator" to promote and demote "</w:t>
-      </w:r>
-      <w:proofErr w:type="spellStart"/>
-      <w:r>
-        <w:t>User"s</w:t>
-      </w:r>
-      <w:proofErr w:type="spellEnd"/>
-      <w:r>
-        <w:t xml:space="preserve"> to "Owner" and from "Owner".</w:t>
-      </w:r>
-    </w:p>
-    <w:p>
-      <w:pPr>
-        <w:pStyle w:val="ListParagraph"/>
-        <w:numPr>
-          <w:ilvl w:val="0"/>
-          <w:numId w:val="11"/>
-        </w:numPr>
-      </w:pPr>
-      <w:r>
-        <w:t>F13: The system shall not allow an "Owner" to kick or demote another "Owner".</w:t>
-      </w:r>
-    </w:p>
-    <w:p>
-      <w:pPr>
-        <w:pStyle w:val="ListParagraph"/>
-        <w:numPr>
-          <w:ilvl w:val="0"/>
-          <w:numId w:val="11"/>
-        </w:numPr>
-      </w:pPr>
-      <w:r>
-        <w:t>F14: The system shall allow the "Creator" and an "Owner" to promote/demote a "User" to/from "Moderator".</w:t>
-      </w:r>
-    </w:p>
-    <w:p>
-      <w:pPr>
-        <w:pStyle w:val="ListParagraph"/>
-        <w:numPr>
-          <w:ilvl w:val="0"/>
-          <w:numId w:val="11"/>
-        </w:numPr>
-      </w:pPr>
-      <w:r>
-        <w:t>F15: The system shall allow a "Moderator" to kick a "User".</w:t>
-      </w:r>
-    </w:p>
-    <w:p>
-      <w:pPr>
-        <w:pStyle w:val="ListParagraph"/>
-        <w:numPr>
-          <w:ilvl w:val="0"/>
-          <w:numId w:val="11"/>
-        </w:numPr>
-      </w:pPr>
-      <w:r>
-        <w:t>F16: The system shall allow a "Moderator" to edit/delete a post of another "User".</w:t>
-      </w:r>
-    </w:p>
-    <w:p>
-      <w:pPr>
-        <w:pStyle w:val="ListParagraph"/>
-        <w:numPr>
-          <w:ilvl w:val="0"/>
-          <w:numId w:val="11"/>
-        </w:numPr>
-      </w:pPr>
-      <w:r>
-        <w:t>F17: The system shall allow a "User" to report a post.</w:t>
-      </w:r>
-    </w:p>
-    <w:p>
-      <w:pPr>
-        <w:pStyle w:val="ListParagraph"/>
-        <w:numPr>
-          <w:ilvl w:val="0"/>
-          <w:numId w:val="11"/>
-        </w:numPr>
-      </w:pPr>
-      <w:r>
-        <w:t>F18: The system shall allow a "User" to report a "Moderator".</w:t>
-      </w:r>
-    </w:p>
-    <w:p/>
-    <w:p>
-      <w:pPr>
-        <w:pStyle w:val="Heading3"/>
-      </w:pPr>
-      <w:bookmarkStart w:id="7" w:name="_Toc167105751"/>
-      <w:r>
-        <w:t>Identity Management</w:t>
-      </w:r>
-      <w:bookmarkEnd w:id="7"/>
-    </w:p>
-    <w:p/>
-    <w:p>
-      <w:pPr>
-        <w:pStyle w:val="ListParagraph"/>
-        <w:numPr>
-          <w:ilvl w:val="0"/>
-          <w:numId w:val="12"/>
-        </w:numPr>
-      </w:pPr>
-      <w:r>
-        <w:t>F19: The system shall provide a profile page for each "User".</w:t>
-      </w:r>
-    </w:p>
-    <w:p>
-      <w:pPr>
-        <w:pStyle w:val="ListParagraph"/>
-        <w:numPr>
-          <w:ilvl w:val="0"/>
-          <w:numId w:val="12"/>
-        </w:numPr>
-      </w:pPr>
-      <w:r>
-        <w:t>F20: The system shall allow a "User" to have an avatar, description and a username.</w:t>
-      </w:r>
-    </w:p>
-    <w:p>
-      <w:pPr>
-        <w:pStyle w:val="ListParagraph"/>
-        <w:numPr>
-          <w:ilvl w:val="0"/>
-          <w:numId w:val="12"/>
-        </w:numPr>
-      </w:pPr>
-      <w:r>
-        <w:t xml:space="preserve">F21: The system shall allow a "User" to create/update/delete all identity </w:t>
-      </w:r>
-      <w:proofErr w:type="gramStart"/>
-      <w:r>
-        <w:t>information(</w:t>
-      </w:r>
-      <w:proofErr w:type="gramEnd"/>
-      <w:r>
-        <w:t>avatar, description, username, email, password etc.) on the profile page.</w:t>
-      </w:r>
-    </w:p>
-    <w:p>
-      <w:pPr>
-        <w:pStyle w:val="ListParagraph"/>
-        <w:numPr>
-          <w:ilvl w:val="0"/>
-          <w:numId w:val="12"/>
-        </w:numPr>
-      </w:pPr>
-      <w:r>
-        <w:t>F22: The system shall allow a "User" to see all communities subscribed and roles assigned in those communities as a list on the profile page.</w:t>
-      </w:r>
-    </w:p>
-    <w:p>
-      <w:pPr>
-        <w:pStyle w:val="ListParagraph"/>
-        <w:numPr>
-          <w:ilvl w:val="0"/>
-          <w:numId w:val="12"/>
-        </w:numPr>
-      </w:pPr>
-      <w:r>
-        <w:t xml:space="preserve">F23: The system shall allow a "User" to manage community subscriptions (leave community, demote </w:t>
-      </w:r>
-      <w:proofErr w:type="spellStart"/>
-      <w:r>
-        <w:t>self etc.</w:t>
-      </w:r>
-      <w:proofErr w:type="spellEnd"/>
-      <w:r>
-        <w:t>) on the profile page.</w:t>
-      </w:r>
-    </w:p>
-    <w:p/>
-    <w:p>
-      <w:pPr>
-        <w:pStyle w:val="Heading3"/>
-      </w:pPr>
-      <w:bookmarkStart w:id="8" w:name="_Toc167105752"/>
-      <w:r>
-        <w:t>Security and Interaction</w:t>
-      </w:r>
-      <w:bookmarkEnd w:id="8"/>
-    </w:p>
-    <w:p/>
+        <w:t>F33: The system shall only allow "Creator" to make a community private, either at creation or afterwards.</w:t>
+      </w:r>
+    </w:p>
     <w:p>
       <w:pPr>
         <w:pStyle w:val="ListParagraph"/>
@@ -2499,15 +2679,7 @@
         </w:numPr>
       </w:pPr>
       <w:r>
-        <w:t>F24: The system shall not allow direct messaging between "</w:t>
-      </w:r>
-      <w:proofErr w:type="spellStart"/>
-      <w:r>
-        <w:t>User"s</w:t>
-      </w:r>
-      <w:proofErr w:type="spellEnd"/>
-      <w:r>
-        <w:t>.</w:t>
+        <w:t>F34: The system shall allow recruitment of a new "User" to a private community only via invitation.</w:t>
       </w:r>
     </w:p>
     <w:p>
@@ -2519,135 +2691,6 @@
         </w:numPr>
       </w:pPr>
       <w:r>
-        <w:t>F25: The system shall allow a "User" to view other "</w:t>
-      </w:r>
-      <w:proofErr w:type="spellStart"/>
-      <w:r>
-        <w:t>User"s</w:t>
-      </w:r>
-      <w:proofErr w:type="spellEnd"/>
-      <w:r>
-        <w:t>' avatar, description and community subscriptions on their profile page.</w:t>
-      </w:r>
-    </w:p>
-    <w:p>
-      <w:pPr>
-        <w:pStyle w:val="ListParagraph"/>
-        <w:numPr>
-          <w:ilvl w:val="0"/>
-          <w:numId w:val="13"/>
-        </w:numPr>
-      </w:pPr>
-      <w:r>
-        <w:t>F26: The system shall allow a "User" to like or upvote a post.</w:t>
-      </w:r>
-    </w:p>
-    <w:p>
-      <w:pPr>
-        <w:pStyle w:val="ListParagraph"/>
-        <w:numPr>
-          <w:ilvl w:val="0"/>
-          <w:numId w:val="13"/>
-        </w:numPr>
-      </w:pPr>
-      <w:r>
-        <w:t>F27: The system shall allow a "User" to comment on a post.</w:t>
-      </w:r>
-    </w:p>
-    <w:p>
-      <w:pPr>
-        <w:pStyle w:val="ListParagraph"/>
-        <w:numPr>
-          <w:ilvl w:val="0"/>
-          <w:numId w:val="13"/>
-        </w:numPr>
-      </w:pPr>
-      <w:r>
-        <w:t>F28: The system shall provide an authentication mechanism.</w:t>
-      </w:r>
-    </w:p>
-    <w:p>
-      <w:pPr>
-        <w:pStyle w:val="ListParagraph"/>
-        <w:numPr>
-          <w:ilvl w:val="0"/>
-          <w:numId w:val="13"/>
-        </w:numPr>
-      </w:pPr>
-      <w:r>
-        <w:t>F29: The system shall give most liked or upvoted posts priority in terms of order of display in a community's main page.</w:t>
-      </w:r>
-    </w:p>
-    <w:p>
-      <w:pPr>
-        <w:pStyle w:val="ListParagraph"/>
-        <w:numPr>
-          <w:ilvl w:val="0"/>
-          <w:numId w:val="13"/>
-        </w:numPr>
-      </w:pPr>
-      <w:r>
-        <w:t>F30: The system shall allow a "Creator" and an "Owner" to put tags or labels on the community they are responsible for.</w:t>
-      </w:r>
-    </w:p>
-    <w:p>
-      <w:pPr>
-        <w:pStyle w:val="ListParagraph"/>
-        <w:numPr>
-          <w:ilvl w:val="0"/>
-          <w:numId w:val="13"/>
-        </w:numPr>
-      </w:pPr>
-      <w:r>
-        <w:t>F31: The system shall be able to recommend communities to a "User" based on the tags of the communities the "User" is already subscribed.</w:t>
-      </w:r>
-    </w:p>
-    <w:p>
-      <w:pPr>
-        <w:pStyle w:val="ListParagraph"/>
-        <w:numPr>
-          <w:ilvl w:val="0"/>
-          <w:numId w:val="13"/>
-        </w:numPr>
-      </w:pPr>
-      <w:r>
-        <w:t>F32: The system shall allow for to make communities private.</w:t>
-      </w:r>
-    </w:p>
-    <w:p>
-      <w:pPr>
-        <w:pStyle w:val="ListParagraph"/>
-        <w:numPr>
-          <w:ilvl w:val="0"/>
-          <w:numId w:val="13"/>
-        </w:numPr>
-      </w:pPr>
-      <w:r>
-        <w:t>F33: The system shall only allow "Creator" to make a community private, either at creation or afterwards.</w:t>
-      </w:r>
-    </w:p>
-    <w:p>
-      <w:pPr>
-        <w:pStyle w:val="ListParagraph"/>
-        <w:numPr>
-          <w:ilvl w:val="0"/>
-          <w:numId w:val="13"/>
-        </w:numPr>
-      </w:pPr>
-      <w:r>
-        <w:t>F34: The system shall allow recruitment of a new "User" to a private community only via invitation.</w:t>
-      </w:r>
-    </w:p>
-    <w:p>
-      <w:pPr>
-        <w:pStyle w:val="ListParagraph"/>
-        <w:numPr>
-          <w:ilvl w:val="0"/>
-          <w:numId w:val="13"/>
-        </w:numPr>
-      </w:pPr>
-      <w:r>
-        <w:lastRenderedPageBreak/>
         <w:t>F35: The system shall allow any "User" of a private community to send invitation to another "User".</w:t>
       </w:r>
     </w:p>
@@ -2904,7 +2947,6 @@
           <w:b/>
           <w:bCs/>
         </w:rPr>
-        <w:lastRenderedPageBreak/>
         <w:t>Use Case Diagrams:</w:t>
       </w:r>
     </w:p>
@@ -3050,33 +3092,33 @@
           <w:b/>
           <w:bCs/>
         </w:rPr>
+        <w:t>Class Diagrams:</w:t>
+      </w:r>
+    </w:p>
+    <w:p>
+      <w:pPr>
+        <w:ind w:left="720"/>
+        <w:rPr>
+          <w:b/>
+          <w:bCs/>
+        </w:rPr>
+      </w:pPr>
+    </w:p>
+    <w:p>
+      <w:pPr>
+        <w:ind w:left="720"/>
+        <w:rPr>
+          <w:b/>
+          <w:bCs/>
+        </w:rPr>
+      </w:pPr>
+      <w:r>
+        <w:rPr>
+          <w:b/>
+          <w:bCs/>
+          <w:noProof/>
+        </w:rPr>
         <w:lastRenderedPageBreak/>
-        <w:t>Class Diagrams:</w:t>
-      </w:r>
-    </w:p>
-    <w:p>
-      <w:pPr>
-        <w:ind w:left="720"/>
-        <w:rPr>
-          <w:b/>
-          <w:bCs/>
-        </w:rPr>
-      </w:pPr>
-    </w:p>
-    <w:p>
-      <w:pPr>
-        <w:ind w:left="720"/>
-        <w:rPr>
-          <w:b/>
-          <w:bCs/>
-        </w:rPr>
-      </w:pPr>
-      <w:r>
-        <w:rPr>
-          <w:b/>
-          <w:bCs/>
-          <w:noProof/>
-        </w:rPr>
         <w:drawing>
           <wp:inline distT="0" distB="0" distL="0" distR="0" wp14:anchorId="4CB10D33" wp14:editId="43480C6B">
             <wp:extent cx="5943600" cy="7360285"/>
@@ -3151,33 +3193,33 @@
           <w:b/>
           <w:bCs/>
         </w:rPr>
+        <w:t>Sequence Diagrams:</w:t>
+      </w:r>
+    </w:p>
+    <w:p>
+      <w:pPr>
+        <w:ind w:left="720"/>
+        <w:rPr>
+          <w:b/>
+          <w:bCs/>
+        </w:rPr>
+      </w:pPr>
+    </w:p>
+    <w:p>
+      <w:pPr>
+        <w:ind w:left="720"/>
+        <w:rPr>
+          <w:b/>
+          <w:bCs/>
+        </w:rPr>
+      </w:pPr>
+      <w:r>
+        <w:rPr>
+          <w:b/>
+          <w:bCs/>
+          <w:noProof/>
+        </w:rPr>
         <w:lastRenderedPageBreak/>
-        <w:t>Sequence Diagrams:</w:t>
-      </w:r>
-    </w:p>
-    <w:p>
-      <w:pPr>
-        <w:ind w:left="720"/>
-        <w:rPr>
-          <w:b/>
-          <w:bCs/>
-        </w:rPr>
-      </w:pPr>
-    </w:p>
-    <w:p>
-      <w:pPr>
-        <w:ind w:left="720"/>
-        <w:rPr>
-          <w:b/>
-          <w:bCs/>
-        </w:rPr>
-      </w:pPr>
-      <w:r>
-        <w:rPr>
-          <w:b/>
-          <w:bCs/>
-          <w:noProof/>
-        </w:rPr>
         <w:drawing>
           <wp:inline distT="0" distB="0" distL="0" distR="0" wp14:anchorId="4B51A3C8" wp14:editId="356D75AC">
             <wp:extent cx="3686175" cy="7693385"/>
@@ -3234,33 +3276,33 @@
           <w:b/>
           <w:bCs/>
         </w:rPr>
+        <w:t>Entity-Relationship Diagram:</w:t>
+      </w:r>
+    </w:p>
+    <w:p>
+      <w:pPr>
+        <w:ind w:left="720"/>
+        <w:rPr>
+          <w:b/>
+          <w:bCs/>
+        </w:rPr>
+      </w:pPr>
+    </w:p>
+    <w:p>
+      <w:pPr>
+        <w:ind w:left="720"/>
+        <w:rPr>
+          <w:b/>
+          <w:bCs/>
+        </w:rPr>
+      </w:pPr>
+      <w:r>
+        <w:rPr>
+          <w:b/>
+          <w:bCs/>
+          <w:noProof/>
+        </w:rPr>
         <w:lastRenderedPageBreak/>
-        <w:t>Entity-Relationship Diagram:</w:t>
-      </w:r>
-    </w:p>
-    <w:p>
-      <w:pPr>
-        <w:ind w:left="720"/>
-        <w:rPr>
-          <w:b/>
-          <w:bCs/>
-        </w:rPr>
-      </w:pPr>
-    </w:p>
-    <w:p>
-      <w:pPr>
-        <w:ind w:left="720"/>
-        <w:rPr>
-          <w:b/>
-          <w:bCs/>
-        </w:rPr>
-      </w:pPr>
-      <w:r>
-        <w:rPr>
-          <w:b/>
-          <w:bCs/>
-          <w:noProof/>
-        </w:rPr>
         <w:drawing>
           <wp:inline distT="0" distB="0" distL="0" distR="0" wp14:anchorId="3C66E3E1" wp14:editId="6EDA7285">
             <wp:extent cx="5943600" cy="4487545"/>
@@ -3465,31 +3507,31 @@
           <w:b/>
           <w:bCs/>
         </w:rPr>
+        <w:t xml:space="preserve">After </w:t>
+      </w:r>
+      <w:r>
+        <w:rPr>
+          <w:b/>
+          <w:bCs/>
+        </w:rPr>
+        <w:t>MVP:</w:t>
+      </w:r>
+    </w:p>
+    <w:p>
+      <w:pPr>
+        <w:ind w:left="720"/>
+      </w:pPr>
+    </w:p>
+    <w:p>
+      <w:pPr>
+        <w:pStyle w:val="ListParagraph"/>
+        <w:numPr>
+          <w:ilvl w:val="0"/>
+          <w:numId w:val="7"/>
+        </w:numPr>
+      </w:pPr>
+      <w:r>
         <w:lastRenderedPageBreak/>
-        <w:t xml:space="preserve">After </w:t>
-      </w:r>
-      <w:r>
-        <w:rPr>
-          <w:b/>
-          <w:bCs/>
-        </w:rPr>
-        <w:t>MVP:</w:t>
-      </w:r>
-    </w:p>
-    <w:p>
-      <w:pPr>
-        <w:ind w:left="720"/>
-      </w:pPr>
-    </w:p>
-    <w:p>
-      <w:pPr>
-        <w:pStyle w:val="ListParagraph"/>
-        <w:numPr>
-          <w:ilvl w:val="0"/>
-          <w:numId w:val="7"/>
-        </w:numPr>
-      </w:pPr>
-      <w:r>
         <w:t>Creating templates in front end</w:t>
       </w:r>
     </w:p>

</xml_diff>

<commit_message>
fixed page skews in final report
</commit_message>
<xml_diff>
--- a/Deliverables/Final Report/Swe573 Spring 2024 - Final Project Report - Cankut ER.docx
+++ b/Deliverables/Final Report/Swe573 Spring 2024 - Final Project Report - Cankut ER.docx
@@ -547,6 +547,7 @@
           <w:kern w:val="2"/>
           <w:sz w:val="24"/>
           <w:szCs w:val="24"/>
+          <w:u w:val="single"/>
           <w14:ligatures w14:val="standardContextual"/>
         </w:rPr>
         <w:id w:val="-502823457"/>
@@ -1026,7 +1027,21 @@
                 <w:rStyle w:val="Hyperlink"/>
                 <w:noProof/>
               </w:rPr>
-              <w:t>Community Management</w:t>
+              <w:t>Community M</w:t>
+            </w:r>
+            <w:r>
+              <w:rPr>
+                <w:rStyle w:val="Hyperlink"/>
+                <w:noProof/>
+              </w:rPr>
+              <w:t>a</w:t>
+            </w:r>
+            <w:r>
+              <w:rPr>
+                <w:rStyle w:val="Hyperlink"/>
+                <w:noProof/>
+              </w:rPr>
+              <w:t>nagement</w:t>
             </w:r>
             <w:r>
               <w:rPr>
@@ -1723,7 +1738,7 @@
                 <w:noProof/>
                 <w:webHidden/>
               </w:rPr>
-              <w:t>12</w:t>
+              <w:t>13</w:t>
             </w:r>
             <w:r>
               <w:rPr>
@@ -1847,16 +1862,13 @@
     <w:p/>
     <w:p/>
     <w:p/>
-    <w:p/>
-    <w:p/>
-    <w:p/>
-    <w:p/>
     <w:p>
       <w:pPr>
         <w:pStyle w:val="Heading1"/>
       </w:pPr>
       <w:bookmarkStart w:id="0" w:name="_Toc167105744"/>
       <w:r>
+        <w:lastRenderedPageBreak/>
         <w:t>Status of Build and Deployment</w:t>
       </w:r>
       <w:bookmarkEnd w:id="0"/>
@@ -2076,7 +2088,6 @@
     </w:p>
     <w:p>
       <w:r>
-        <w:lastRenderedPageBreak/>
         <w:tab/>
         <w:t>Purpose of the project is not only developing code and implementing features but also put emphasize on the design, documentation and project management activities mainly utilizing the mainstream version control systems. During the project lifecycle, wiki pages have been created for documentation and design in addition to the regular “Issues” created to keep track of the progress and remark requirements for any given task defined in “Issues”.</w:t>
       </w:r>
@@ -2088,6 +2099,7 @@
       </w:pPr>
       <w:bookmarkStart w:id="2" w:name="_Toc167105746"/>
       <w:r>
+        <w:lastRenderedPageBreak/>
         <w:t>Software Requirement Specification</w:t>
       </w:r>
       <w:bookmarkEnd w:id="2"/>
@@ -2313,8 +2325,64 @@
         </w:numPr>
       </w:pPr>
       <w:r>
+        <w:t>F9: The system shall have "Owner", "Creator", "Moderator" and "User" roles, where "User" is a global default role and overwritten by the other roles inside a community as long as any other role than "User" is given.</w:t>
+      </w:r>
+    </w:p>
+    <w:p>
+      <w:pPr>
+        <w:pStyle w:val="ListParagraph"/>
+        <w:numPr>
+          <w:ilvl w:val="0"/>
+          <w:numId w:val="11"/>
+        </w:numPr>
+      </w:pPr>
+      <w:r>
+        <w:t>F10: The system shall assign only one "Creator" to each community, which shall be the user who initially creates the community.</w:t>
+      </w:r>
+    </w:p>
+    <w:p>
+      <w:pPr>
+        <w:pStyle w:val="ListParagraph"/>
+        <w:numPr>
+          <w:ilvl w:val="0"/>
+          <w:numId w:val="11"/>
+        </w:numPr>
+      </w:pPr>
+      <w:r>
+        <w:t>F11: The system shall not allow changing the "Creator" of a community after creation.</w:t>
+      </w:r>
+    </w:p>
+    <w:p>
+      <w:pPr>
+        <w:pStyle w:val="ListParagraph"/>
+        <w:numPr>
+          <w:ilvl w:val="0"/>
+          <w:numId w:val="11"/>
+        </w:numPr>
+      </w:pPr>
+      <w:r>
+        <w:t>F12: The system shall allow the "Creator" to promote and demote "</w:t>
+      </w:r>
+      <w:proofErr w:type="spellStart"/>
+      <w:r>
+        <w:t>User"s</w:t>
+      </w:r>
+      <w:proofErr w:type="spellEnd"/>
+      <w:r>
+        <w:t xml:space="preserve"> to "Owner" and from "Owner".</w:t>
+      </w:r>
+    </w:p>
+    <w:p>
+      <w:pPr>
+        <w:pStyle w:val="ListParagraph"/>
+        <w:numPr>
+          <w:ilvl w:val="0"/>
+          <w:numId w:val="11"/>
+        </w:numPr>
+      </w:pPr>
+      <w:r>
         <w:lastRenderedPageBreak/>
-        <w:t>F9: The system shall have "Owner", "Creator", "Moderator" and "User" roles, where "User" is a global default role and overwritten by the other roles inside a community as long as any other role than "User" is given.</w:t>
+        <w:t>F13: The system shall not allow an "Owner" to kick or demote another "Owner".</w:t>
       </w:r>
     </w:p>
     <w:p>
@@ -2326,7 +2394,7 @@
         </w:numPr>
       </w:pPr>
       <w:r>
-        <w:t>F10: The system shall assign only one "Creator" to each community, which shall be the user who initially creates the community.</w:t>
+        <w:t>F14: The system shall allow the "Creator" and an "Owner" to promote/demote a "User" to/from "Moderator".</w:t>
       </w:r>
     </w:p>
     <w:p>
@@ -2338,7 +2406,7 @@
         </w:numPr>
       </w:pPr>
       <w:r>
-        <w:t>F11: The system shall not allow changing the "Creator" of a community after creation.</w:t>
+        <w:t>F15: The system shall allow a "Moderator" to kick a "User".</w:t>
       </w:r>
     </w:p>
     <w:p>
@@ -2350,189 +2418,173 @@
         </w:numPr>
       </w:pPr>
       <w:r>
-        <w:t>F12: The system shall allow the "Creator" to promote and demote "</w:t>
+        <w:t>F16: The system shall allow a "Moderator" to edit/delete a post of another "User".</w:t>
+      </w:r>
+    </w:p>
+    <w:p>
+      <w:pPr>
+        <w:pStyle w:val="ListParagraph"/>
+        <w:numPr>
+          <w:ilvl w:val="0"/>
+          <w:numId w:val="11"/>
+        </w:numPr>
+      </w:pPr>
+      <w:r>
+        <w:t>F17: The system shall allow a "User" to report a post.</w:t>
+      </w:r>
+    </w:p>
+    <w:p>
+      <w:pPr>
+        <w:pStyle w:val="ListParagraph"/>
+        <w:numPr>
+          <w:ilvl w:val="0"/>
+          <w:numId w:val="11"/>
+        </w:numPr>
+      </w:pPr>
+      <w:r>
+        <w:t>F18: The system shall allow a "User" to report a "Moderator".</w:t>
+      </w:r>
+    </w:p>
+    <w:p/>
+    <w:p>
+      <w:pPr>
+        <w:pStyle w:val="Heading3"/>
+      </w:pPr>
+      <w:bookmarkStart w:id="7" w:name="_Toc167105751"/>
+      <w:r>
+        <w:t>Identity Management</w:t>
+      </w:r>
+      <w:bookmarkEnd w:id="7"/>
+    </w:p>
+    <w:p/>
+    <w:p>
+      <w:pPr>
+        <w:pStyle w:val="ListParagraph"/>
+        <w:numPr>
+          <w:ilvl w:val="0"/>
+          <w:numId w:val="12"/>
+        </w:numPr>
+      </w:pPr>
+      <w:r>
+        <w:t>F19: The system shall provide a profile page for each "User".</w:t>
+      </w:r>
+    </w:p>
+    <w:p>
+      <w:pPr>
+        <w:pStyle w:val="ListParagraph"/>
+        <w:numPr>
+          <w:ilvl w:val="0"/>
+          <w:numId w:val="12"/>
+        </w:numPr>
+      </w:pPr>
+      <w:r>
+        <w:t>F20: The system shall allow a "User" to have an avatar, description and a username.</w:t>
+      </w:r>
+    </w:p>
+    <w:p>
+      <w:pPr>
+        <w:pStyle w:val="ListParagraph"/>
+        <w:numPr>
+          <w:ilvl w:val="0"/>
+          <w:numId w:val="12"/>
+        </w:numPr>
+      </w:pPr>
+      <w:r>
+        <w:t xml:space="preserve">F21: The system shall allow a "User" to create/update/delete all identity </w:t>
+      </w:r>
+      <w:proofErr w:type="gramStart"/>
+      <w:r>
+        <w:t>information(</w:t>
+      </w:r>
+      <w:proofErr w:type="gramEnd"/>
+      <w:r>
+        <w:t>avatar, description, username, email, password etc.) on the profile page.</w:t>
+      </w:r>
+    </w:p>
+    <w:p>
+      <w:pPr>
+        <w:pStyle w:val="ListParagraph"/>
+        <w:numPr>
+          <w:ilvl w:val="0"/>
+          <w:numId w:val="12"/>
+        </w:numPr>
+      </w:pPr>
+      <w:r>
+        <w:t>F22: The system shall allow a "User" to see all communities subscribed and roles assigned in those communities as a list on the profile page.</w:t>
+      </w:r>
+    </w:p>
+    <w:p>
+      <w:pPr>
+        <w:pStyle w:val="ListParagraph"/>
+        <w:numPr>
+          <w:ilvl w:val="0"/>
+          <w:numId w:val="12"/>
+        </w:numPr>
+      </w:pPr>
+      <w:r>
+        <w:t xml:space="preserve">F23: The system shall allow a "User" to manage community subscriptions (leave community, demote </w:t>
       </w:r>
       <w:proofErr w:type="spellStart"/>
       <w:r>
+        <w:t>self etc.</w:t>
+      </w:r>
+      <w:proofErr w:type="spellEnd"/>
+      <w:r>
+        <w:t>) on the profile page.</w:t>
+      </w:r>
+    </w:p>
+    <w:p/>
+    <w:p>
+      <w:pPr>
+        <w:pStyle w:val="Heading3"/>
+      </w:pPr>
+      <w:bookmarkStart w:id="8" w:name="_Toc167105752"/>
+      <w:r>
+        <w:t>Security and Interaction</w:t>
+      </w:r>
+      <w:bookmarkEnd w:id="8"/>
+    </w:p>
+    <w:p/>
+    <w:p>
+      <w:pPr>
+        <w:pStyle w:val="ListParagraph"/>
+        <w:numPr>
+          <w:ilvl w:val="0"/>
+          <w:numId w:val="13"/>
+        </w:numPr>
+      </w:pPr>
+      <w:r>
+        <w:t>F24: The system shall not allow direct messaging between "</w:t>
+      </w:r>
+      <w:proofErr w:type="spellStart"/>
+      <w:r>
         <w:t>User"s</w:t>
       </w:r>
       <w:proofErr w:type="spellEnd"/>
       <w:r>
-        <w:t xml:space="preserve"> to "Owner" and from "Owner".</w:t>
-      </w:r>
-    </w:p>
-    <w:p>
-      <w:pPr>
-        <w:pStyle w:val="ListParagraph"/>
-        <w:numPr>
-          <w:ilvl w:val="0"/>
-          <w:numId w:val="11"/>
-        </w:numPr>
-      </w:pPr>
-      <w:r>
-        <w:t>F13: The system shall not allow an "Owner" to kick or demote another "Owner".</w:t>
-      </w:r>
-    </w:p>
-    <w:p>
-      <w:pPr>
-        <w:pStyle w:val="ListParagraph"/>
-        <w:numPr>
-          <w:ilvl w:val="0"/>
-          <w:numId w:val="11"/>
-        </w:numPr>
-      </w:pPr>
-      <w:r>
-        <w:t>F14: The system shall allow the "Creator" and an "Owner" to promote/demote a "User" to/from "Moderator".</w:t>
-      </w:r>
-    </w:p>
-    <w:p>
-      <w:pPr>
-        <w:pStyle w:val="ListParagraph"/>
-        <w:numPr>
-          <w:ilvl w:val="0"/>
-          <w:numId w:val="11"/>
-        </w:numPr>
-      </w:pPr>
-      <w:r>
-        <w:t>F15: The system shall allow a "Moderator" to kick a "User".</w:t>
-      </w:r>
-    </w:p>
-    <w:p>
-      <w:pPr>
-        <w:pStyle w:val="ListParagraph"/>
-        <w:numPr>
-          <w:ilvl w:val="0"/>
-          <w:numId w:val="11"/>
-        </w:numPr>
-      </w:pPr>
-      <w:r>
-        <w:t>F16: The system shall allow a "Moderator" to edit/delete a post of another "User".</w:t>
-      </w:r>
-    </w:p>
-    <w:p>
-      <w:pPr>
-        <w:pStyle w:val="ListParagraph"/>
-        <w:numPr>
-          <w:ilvl w:val="0"/>
-          <w:numId w:val="11"/>
-        </w:numPr>
-      </w:pPr>
-      <w:r>
-        <w:t>F17: The system shall allow a "User" to report a post.</w:t>
-      </w:r>
-    </w:p>
-    <w:p>
-      <w:pPr>
-        <w:pStyle w:val="ListParagraph"/>
-        <w:numPr>
-          <w:ilvl w:val="0"/>
-          <w:numId w:val="11"/>
-        </w:numPr>
-      </w:pPr>
-      <w:r>
-        <w:t>F18: The system shall allow a "User" to report a "Moderator".</w:t>
-      </w:r>
-    </w:p>
-    <w:p/>
-    <w:p>
-      <w:pPr>
-        <w:pStyle w:val="Heading3"/>
-      </w:pPr>
-      <w:bookmarkStart w:id="7" w:name="_Toc167105751"/>
-      <w:r>
-        <w:t>Identity Management</w:t>
-      </w:r>
-      <w:bookmarkEnd w:id="7"/>
-    </w:p>
-    <w:p/>
-    <w:p>
-      <w:pPr>
-        <w:pStyle w:val="ListParagraph"/>
-        <w:numPr>
-          <w:ilvl w:val="0"/>
-          <w:numId w:val="12"/>
-        </w:numPr>
-      </w:pPr>
-      <w:r>
-        <w:t>F19: The system shall provide a profile page for each "User".</w:t>
-      </w:r>
-    </w:p>
-    <w:p>
-      <w:pPr>
-        <w:pStyle w:val="ListParagraph"/>
-        <w:numPr>
-          <w:ilvl w:val="0"/>
-          <w:numId w:val="12"/>
-        </w:numPr>
-      </w:pPr>
-      <w:r>
-        <w:t>F20: The system shall allow a "User" to have an avatar, description and a username.</w:t>
-      </w:r>
-    </w:p>
-    <w:p>
-      <w:pPr>
-        <w:pStyle w:val="ListParagraph"/>
-        <w:numPr>
-          <w:ilvl w:val="0"/>
-          <w:numId w:val="12"/>
-        </w:numPr>
-      </w:pPr>
-      <w:r>
-        <w:t xml:space="preserve">F21: The system shall allow a "User" to create/update/delete all identity </w:t>
-      </w:r>
-      <w:proofErr w:type="gramStart"/>
-      <w:r>
-        <w:t>information(</w:t>
-      </w:r>
-      <w:proofErr w:type="gramEnd"/>
-      <w:r>
-        <w:t>avatar, description, username, email, password etc.) on the profile page.</w:t>
-      </w:r>
-    </w:p>
-    <w:p>
-      <w:pPr>
-        <w:pStyle w:val="ListParagraph"/>
-        <w:numPr>
-          <w:ilvl w:val="0"/>
-          <w:numId w:val="12"/>
-        </w:numPr>
-      </w:pPr>
-      <w:r>
-        <w:t>F22: The system shall allow a "User" to see all communities subscribed and roles assigned in those communities as a list on the profile page.</w:t>
-      </w:r>
-    </w:p>
-    <w:p>
-      <w:pPr>
-        <w:pStyle w:val="ListParagraph"/>
-        <w:numPr>
-          <w:ilvl w:val="0"/>
-          <w:numId w:val="12"/>
-        </w:numPr>
-      </w:pPr>
-      <w:r>
-        <w:t xml:space="preserve">F23: The system shall allow a "User" to manage community subscriptions (leave community, demote </w:t>
+        <w:t>.</w:t>
+      </w:r>
+    </w:p>
+    <w:p>
+      <w:pPr>
+        <w:pStyle w:val="ListParagraph"/>
+        <w:numPr>
+          <w:ilvl w:val="0"/>
+          <w:numId w:val="13"/>
+        </w:numPr>
+      </w:pPr>
+      <w:r>
+        <w:t>F25: The system shall allow a "User" to view other "</w:t>
       </w:r>
       <w:proofErr w:type="spellStart"/>
       <w:r>
-        <w:t>self etc.</w:t>
+        <w:t>User"s</w:t>
       </w:r>
       <w:proofErr w:type="spellEnd"/>
       <w:r>
-        <w:t>) on the profile page.</w:t>
-      </w:r>
-    </w:p>
-    <w:p/>
-    <w:p>
-      <w:pPr>
-        <w:pStyle w:val="Heading3"/>
-      </w:pPr>
-      <w:bookmarkStart w:id="8" w:name="_Toc167105752"/>
-      <w:r>
-        <w:t>Security and Interaction</w:t>
-      </w:r>
-      <w:bookmarkEnd w:id="8"/>
-    </w:p>
-    <w:p/>
+        <w:t>' avatar, description and community subscriptions on their profile page.</w:t>
+      </w:r>
+    </w:p>
     <w:p>
       <w:pPr>
         <w:pStyle w:val="ListParagraph"/>
@@ -2542,15 +2594,7 @@
         </w:numPr>
       </w:pPr>
       <w:r>
-        <w:t>F24: The system shall not allow direct messaging between "</w:t>
-      </w:r>
-      <w:proofErr w:type="spellStart"/>
-      <w:r>
-        <w:t>User"s</w:t>
-      </w:r>
-      <w:proofErr w:type="spellEnd"/>
-      <w:r>
-        <w:t>.</w:t>
+        <w:t>F26: The system shall allow a "User" to like or upvote a post.</w:t>
       </w:r>
     </w:p>
     <w:p>
@@ -2562,15 +2606,7 @@
         </w:numPr>
       </w:pPr>
       <w:r>
-        <w:t>F25: The system shall allow a "User" to view other "</w:t>
-      </w:r>
-      <w:proofErr w:type="spellStart"/>
-      <w:r>
-        <w:t>User"s</w:t>
-      </w:r>
-      <w:proofErr w:type="spellEnd"/>
-      <w:r>
-        <w:t>' avatar, description and community subscriptions on their profile page.</w:t>
+        <w:t>F27: The system shall allow a "User" to comment on a post.</w:t>
       </w:r>
     </w:p>
     <w:p>
@@ -2582,7 +2618,7 @@
         </w:numPr>
       </w:pPr>
       <w:r>
-        <w:t>F26: The system shall allow a "User" to like or upvote a post.</w:t>
+        <w:t>F28: The system shall provide an authentication mechanism.</w:t>
       </w:r>
     </w:p>
     <w:p>
@@ -2594,7 +2630,7 @@
         </w:numPr>
       </w:pPr>
       <w:r>
-        <w:t>F27: The system shall allow a "User" to comment on a post.</w:t>
+        <w:t>F29: The system shall give most liked or upvoted posts priority in terms of order of display in a community's main page.</w:t>
       </w:r>
     </w:p>
     <w:p>
@@ -2606,7 +2642,7 @@
         </w:numPr>
       </w:pPr>
       <w:r>
-        <w:t>F28: The system shall provide an authentication mechanism.</w:t>
+        <w:t>F30: The system shall allow a "Creator" and an "Owner" to put tags or labels on the community they are responsible for.</w:t>
       </w:r>
     </w:p>
     <w:p>
@@ -2618,7 +2654,7 @@
         </w:numPr>
       </w:pPr>
       <w:r>
-        <w:t>F29: The system shall give most liked or upvoted posts priority in terms of order of display in a community's main page.</w:t>
+        <w:t>F31: The system shall be able to recommend communities to a "User" based on the tags of the communities the "User" is already subscribed.</w:t>
       </w:r>
     </w:p>
     <w:p>
@@ -2630,7 +2666,7 @@
         </w:numPr>
       </w:pPr>
       <w:r>
-        <w:t>F30: The system shall allow a "Creator" and an "Owner" to put tags or labels on the community they are responsible for.</w:t>
+        <w:t>F32: The system shall allow for to make communities private.</w:t>
       </w:r>
     </w:p>
     <w:p>
@@ -2642,7 +2678,7 @@
         </w:numPr>
       </w:pPr>
       <w:r>
-        <w:t>F31: The system shall be able to recommend communities to a "User" based on the tags of the communities the "User" is already subscribed.</w:t>
+        <w:t>F33: The system shall only allow "Creator" to make a community private, either at creation or afterwards.</w:t>
       </w:r>
     </w:p>
     <w:p>
@@ -2654,7 +2690,7 @@
         </w:numPr>
       </w:pPr>
       <w:r>
-        <w:t>F32: The system shall allow for to make communities private.</w:t>
+        <w:t>F34: The system shall allow recruitment of a new "User" to a private community only via invitation.</w:t>
       </w:r>
     </w:p>
     <w:p>
@@ -2666,52 +2702,28 @@
         </w:numPr>
       </w:pPr>
       <w:r>
+        <w:t>F35: The system shall allow any "User" of a private community to send invitation to another "User".</w:t>
+      </w:r>
+    </w:p>
+    <w:p>
+      <w:pPr>
+        <w:pStyle w:val="ListParagraph"/>
+        <w:numPr>
+          <w:ilvl w:val="0"/>
+          <w:numId w:val="13"/>
+        </w:numPr>
+      </w:pPr>
+      <w:r>
+        <w:t>F36: The system shall provide search mechanisms for finding communities and posts in communities.</w:t>
+      </w:r>
+    </w:p>
+    <w:p>
+      <w:pPr>
+        <w:pStyle w:val="Heading1"/>
+      </w:pPr>
+      <w:bookmarkStart w:id="9" w:name="_Toc167105753"/>
+      <w:r>
         <w:lastRenderedPageBreak/>
-        <w:t>F33: The system shall only allow "Creator" to make a community private, either at creation or afterwards.</w:t>
-      </w:r>
-    </w:p>
-    <w:p>
-      <w:pPr>
-        <w:pStyle w:val="ListParagraph"/>
-        <w:numPr>
-          <w:ilvl w:val="0"/>
-          <w:numId w:val="13"/>
-        </w:numPr>
-      </w:pPr>
-      <w:r>
-        <w:t>F34: The system shall allow recruitment of a new "User" to a private community only via invitation.</w:t>
-      </w:r>
-    </w:p>
-    <w:p>
-      <w:pPr>
-        <w:pStyle w:val="ListParagraph"/>
-        <w:numPr>
-          <w:ilvl w:val="0"/>
-          <w:numId w:val="13"/>
-        </w:numPr>
-      </w:pPr>
-      <w:r>
-        <w:t>F35: The system shall allow any "User" of a private community to send invitation to another "User".</w:t>
-      </w:r>
-    </w:p>
-    <w:p>
-      <w:pPr>
-        <w:pStyle w:val="ListParagraph"/>
-        <w:numPr>
-          <w:ilvl w:val="0"/>
-          <w:numId w:val="13"/>
-        </w:numPr>
-      </w:pPr>
-      <w:r>
-        <w:t>F36: The system shall provide search mechanisms for finding communities and posts in communities.</w:t>
-      </w:r>
-    </w:p>
-    <w:p>
-      <w:pPr>
-        <w:pStyle w:val="Heading1"/>
-      </w:pPr>
-      <w:bookmarkStart w:id="9" w:name="_Toc167105753"/>
-      <w:r>
         <w:t>Design Documents</w:t>
       </w:r>
       <w:bookmarkEnd w:id="9"/>
@@ -2942,11 +2954,57 @@
           <w:bCs/>
         </w:rPr>
       </w:pPr>
-      <w:r>
-        <w:rPr>
-          <w:b/>
-          <w:bCs/>
-        </w:rPr>
+    </w:p>
+    <w:p>
+      <w:pPr>
+        <w:ind w:left="720"/>
+        <w:rPr>
+          <w:b/>
+          <w:bCs/>
+        </w:rPr>
+      </w:pPr>
+    </w:p>
+    <w:p>
+      <w:pPr>
+        <w:ind w:left="720"/>
+        <w:rPr>
+          <w:b/>
+          <w:bCs/>
+        </w:rPr>
+      </w:pPr>
+    </w:p>
+    <w:p>
+      <w:pPr>
+        <w:ind w:left="720"/>
+        <w:rPr>
+          <w:b/>
+          <w:bCs/>
+        </w:rPr>
+      </w:pPr>
+    </w:p>
+    <w:p>
+      <w:pPr>
+        <w:ind w:left="720"/>
+        <w:rPr>
+          <w:b/>
+          <w:bCs/>
+        </w:rPr>
+      </w:pPr>
+    </w:p>
+    <w:p>
+      <w:pPr>
+        <w:ind w:left="720"/>
+        <w:rPr>
+          <w:b/>
+          <w:bCs/>
+        </w:rPr>
+      </w:pPr>
+      <w:r>
+        <w:rPr>
+          <w:b/>
+          <w:bCs/>
+        </w:rPr>
+        <w:lastRenderedPageBreak/>
         <w:t>Use Case Diagrams:</w:t>
       </w:r>
     </w:p>
@@ -3092,6 +3150,7 @@
           <w:b/>
           <w:bCs/>
         </w:rPr>
+        <w:lastRenderedPageBreak/>
         <w:t>Class Diagrams:</w:t>
       </w:r>
     </w:p>
@@ -3118,7 +3177,6 @@
           <w:bCs/>
           <w:noProof/>
         </w:rPr>
-        <w:lastRenderedPageBreak/>
         <w:drawing>
           <wp:inline distT="0" distB="0" distL="0" distR="0" wp14:anchorId="4CB10D33" wp14:editId="43480C6B">
             <wp:extent cx="5943600" cy="7360285"/>
@@ -3193,6 +3251,7 @@
           <w:b/>
           <w:bCs/>
         </w:rPr>
+        <w:lastRenderedPageBreak/>
         <w:t>Sequence Diagrams:</w:t>
       </w:r>
     </w:p>
@@ -3219,7 +3278,6 @@
           <w:bCs/>
           <w:noProof/>
         </w:rPr>
-        <w:lastRenderedPageBreak/>
         <w:drawing>
           <wp:inline distT="0" distB="0" distL="0" distR="0" wp14:anchorId="4B51A3C8" wp14:editId="356D75AC">
             <wp:extent cx="3686175" cy="7693385"/>
@@ -3276,6 +3334,7 @@
           <w:b/>
           <w:bCs/>
         </w:rPr>
+        <w:lastRenderedPageBreak/>
         <w:t>Entity-Relationship Diagram:</w:t>
       </w:r>
     </w:p>
@@ -3302,7 +3361,6 @@
           <w:bCs/>
           <w:noProof/>
         </w:rPr>
-        <w:lastRenderedPageBreak/>
         <w:drawing>
           <wp:inline distT="0" distB="0" distL="0" distR="0" wp14:anchorId="3C66E3E1" wp14:editId="6EDA7285">
             <wp:extent cx="5943600" cy="4487545"/>
@@ -3507,6 +3565,7 @@
           <w:b/>
           <w:bCs/>
         </w:rPr>
+        <w:lastRenderedPageBreak/>
         <w:t xml:space="preserve">After </w:t>
       </w:r>
       <w:r>
@@ -3531,7 +3590,6 @@
         </w:numPr>
       </w:pPr>
       <w:r>
-        <w:lastRenderedPageBreak/>
         <w:t>Creating templates in front end</w:t>
       </w:r>
     </w:p>
@@ -4177,6 +4235,9 @@
         <w:t>Click on “Reset Filters” to view all the posts in a community.</w:t>
       </w:r>
     </w:p>
+    <w:p/>
+    <w:p/>
+    <w:p/>
     <w:p>
       <w:pPr>
         <w:ind w:left="720"/>
@@ -4192,6 +4253,7 @@
         </w:rPr>
       </w:pPr>
       <w:r>
+        <w:lastRenderedPageBreak/>
         <w:t xml:space="preserve"> </w:t>
       </w:r>
       <w:bookmarkStart w:id="13" w:name="_Toc167105757"/>
@@ -4567,6 +4629,7 @@
         </w:numPr>
       </w:pPr>
       <w:r>
+        <w:lastRenderedPageBreak/>
         <w:t xml:space="preserve">Second test is to </w:t>
       </w:r>
       <w:r>
@@ -4603,7 +4666,6 @@
         </w:numPr>
       </w:pPr>
       <w:r>
-        <w:lastRenderedPageBreak/>
         <w:t>Third test is to create a template in “Sell your House” community named “Apartment”. Since there is already a template with the same name, expectedly received “Duplicate Entry” error.</w:t>
       </w:r>
     </w:p>
@@ -4824,6 +4886,7 @@
           <w:b/>
           <w:bCs/>
         </w:rPr>
+        <w:lastRenderedPageBreak/>
         <w:t>Posts:</w:t>
       </w:r>
     </w:p>
@@ -4852,7 +4915,6 @@
     </w:p>
     <w:p>
       <w:r>
-        <w:lastRenderedPageBreak/>
         <w:t>Size in m2: 120</w:t>
       </w:r>
     </w:p>
@@ -5116,14 +5178,6 @@
     </w:p>
     <w:p/>
     <w:p/>
-    <w:p/>
-    <w:p/>
-    <w:p/>
-    <w:p>
-      <w:pPr>
-        <w:ind w:firstLine="720"/>
-      </w:pPr>
-    </w:p>
     <w:p>
       <w:pPr>
         <w:ind w:firstLine="720"/>

</xml_diff>

<commit_message>
added demo video url to report
</commit_message>
<xml_diff>
--- a/Deliverables/Final Report/Swe573 Spring 2024 - Final Project Report - Cankut ER.docx
+++ b/Deliverables/Final Report/Swe573 Spring 2024 - Final Project Report - Cankut ER.docx
@@ -485,6 +485,9 @@
         <w:t xml:space="preserve">: </w:t>
       </w:r>
       <w:r>
+        <w:rPr>
+          <w:rStyle w:val="Hyperlink"/>
+        </w:rPr>
         <w:t>https://github.com/CankutER/SWE-573/releases/tag/v0.9</w:t>
       </w:r>
     </w:p>
@@ -512,6 +515,33 @@
           <w:t>http://ec2-3-127-222-202.eu-central-1.compute.amazonaws.com:3000</w:t>
         </w:r>
       </w:hyperlink>
+    </w:p>
+    <w:p>
+      <w:pPr>
+        <w:rPr>
+          <w:rStyle w:val="Hyperlink"/>
+        </w:rPr>
+      </w:pPr>
+      <w:r>
+        <w:rPr>
+          <w:b/>
+          <w:bCs/>
+        </w:rPr>
+        <w:t xml:space="preserve">Demo Video URL: </w:t>
+      </w:r>
+      <w:r>
+        <w:rPr>
+          <w:rStyle w:val="Hyperlink"/>
+        </w:rPr>
+        <w:t>https://cloud-project-cankut.s3.eu-central-1.amazonaws.com/SWE-573-Final-Recording.mov</w:t>
+      </w:r>
+    </w:p>
+    <w:p>
+      <w:pPr>
+        <w:rPr>
+          <w:rStyle w:val="Hyperlink"/>
+        </w:rPr>
+      </w:pPr>
     </w:p>
     <w:p>
       <w:pPr>
@@ -1027,21 +1057,7 @@
                 <w:rStyle w:val="Hyperlink"/>
                 <w:noProof/>
               </w:rPr>
-              <w:t>Community M</w:t>
-            </w:r>
-            <w:r>
-              <w:rPr>
-                <w:rStyle w:val="Hyperlink"/>
-                <w:noProof/>
-              </w:rPr>
-              <w:t>a</w:t>
-            </w:r>
-            <w:r>
-              <w:rPr>
-                <w:rStyle w:val="Hyperlink"/>
-                <w:noProof/>
-              </w:rPr>
-              <w:t>nagement</w:t>
+              <w:t>Community Management</w:t>
             </w:r>
             <w:r>
               <w:rPr>
@@ -1868,7 +1884,6 @@
       </w:pPr>
       <w:bookmarkStart w:id="0" w:name="_Toc167105744"/>
       <w:r>
-        <w:lastRenderedPageBreak/>
         <w:t>Status of Build and Deployment</w:t>
       </w:r>
       <w:bookmarkEnd w:id="0"/>
@@ -2089,7 +2104,11 @@
     <w:p>
       <w:r>
         <w:tab/>
-        <w:t>Purpose of the project is not only developing code and implementing features but also put emphasize on the design, documentation and project management activities mainly utilizing the mainstream version control systems. During the project lifecycle, wiki pages have been created for documentation and design in addition to the regular “Issues” created to keep track of the progress and remark requirements for any given task defined in “Issues”.</w:t>
+        <w:t xml:space="preserve">Purpose of the project is not only developing code and implementing features but also put emphasize on the design, documentation and project management activities mainly utilizing </w:t>
+      </w:r>
+      <w:r>
+        <w:lastRenderedPageBreak/>
+        <w:t>the mainstream version control systems. During the project lifecycle, wiki pages have been created for documentation and design in addition to the regular “Issues” created to keep track of the progress and remark requirements for any given task defined in “Issues”.</w:t>
       </w:r>
     </w:p>
     <w:p/>
@@ -2099,269 +2118,481 @@
       </w:pPr>
       <w:bookmarkStart w:id="2" w:name="_Toc167105746"/>
       <w:r>
+        <w:t>Software Requirement Specification</w:t>
+      </w:r>
+      <w:bookmarkEnd w:id="2"/>
+    </w:p>
+    <w:p/>
+    <w:p>
+      <w:pPr>
+        <w:pStyle w:val="Heading2"/>
+      </w:pPr>
+      <w:bookmarkStart w:id="3" w:name="_Toc167105747"/>
+      <w:r>
+        <w:t>Glossary</w:t>
+      </w:r>
+      <w:bookmarkEnd w:id="3"/>
+    </w:p>
+    <w:p/>
+    <w:p>
+      <w:r>
+        <w:t xml:space="preserve">Guest: </w:t>
+      </w:r>
+      <w:proofErr w:type="spellStart"/>
+      <w:r>
+        <w:t>Visiter</w:t>
+      </w:r>
+      <w:proofErr w:type="spellEnd"/>
+      <w:r>
+        <w:t xml:space="preserve"> that have not been authenticated.</w:t>
+      </w:r>
+    </w:p>
+    <w:p>
+      <w:r>
+        <w:t xml:space="preserve">User: Default role for a </w:t>
+      </w:r>
+      <w:proofErr w:type="spellStart"/>
+      <w:r>
+        <w:t>visiter</w:t>
+      </w:r>
+      <w:proofErr w:type="spellEnd"/>
+      <w:r>
+        <w:t xml:space="preserve"> that have been authenticated.</w:t>
+      </w:r>
+    </w:p>
+    <w:p>
+      <w:r>
+        <w:t>Creator: Role assigned for a community to a User who created that community.</w:t>
+      </w:r>
+    </w:p>
+    <w:p>
+      <w:r>
+        <w:t>Owner: Role assigned by Creator to a User within a community.</w:t>
+      </w:r>
+    </w:p>
+    <w:p>
+      <w:r>
+        <w:t>Moderator: Role assigned by Creator or Owner to a User within a community.</w:t>
+      </w:r>
+    </w:p>
+    <w:p>
+      <w:r>
+        <w:t>Post Template/Schema: Prescribed structure for data composed of data fields. Describes the format for information to be shared in a community.</w:t>
+      </w:r>
+    </w:p>
+    <w:p/>
+    <w:p>
+      <w:pPr>
+        <w:pStyle w:val="Heading2"/>
+      </w:pPr>
+      <w:bookmarkStart w:id="4" w:name="_Toc167105748"/>
+      <w:r>
+        <w:t>Functional Requirements</w:t>
+      </w:r>
+      <w:bookmarkEnd w:id="4"/>
+    </w:p>
+    <w:p/>
+    <w:p>
+      <w:pPr>
+        <w:pStyle w:val="Heading3"/>
+      </w:pPr>
+      <w:bookmarkStart w:id="5" w:name="_Toc167105749"/>
+      <w:r>
+        <w:t>Community Management</w:t>
+      </w:r>
+      <w:bookmarkEnd w:id="5"/>
+    </w:p>
+    <w:p/>
+    <w:p>
+      <w:pPr>
+        <w:pStyle w:val="ListParagraph"/>
+        <w:numPr>
+          <w:ilvl w:val="0"/>
+          <w:numId w:val="10"/>
+        </w:numPr>
+      </w:pPr>
+      <w:r>
+        <w:t>F1: The system shall allow users to create communities by defining community name, post templates and description.</w:t>
+      </w:r>
+    </w:p>
+    <w:p>
+      <w:pPr>
+        <w:pStyle w:val="ListParagraph"/>
+        <w:numPr>
+          <w:ilvl w:val="0"/>
+          <w:numId w:val="10"/>
+        </w:numPr>
+      </w:pPr>
+      <w:r>
+        <w:t>F2: The system shall provide builders the mechanism to create information schemas for posts so that the builders can describe the type of information shared in their communities.</w:t>
+      </w:r>
+    </w:p>
+    <w:p>
+      <w:pPr>
+        <w:pStyle w:val="ListParagraph"/>
+        <w:numPr>
+          <w:ilvl w:val="0"/>
+          <w:numId w:val="10"/>
+        </w:numPr>
+      </w:pPr>
+      <w:r>
+        <w:t>F3: The system shall allow builders to create as many schemas as they need.</w:t>
+      </w:r>
+    </w:p>
+    <w:p>
+      <w:pPr>
+        <w:pStyle w:val="ListParagraph"/>
+        <w:numPr>
+          <w:ilvl w:val="0"/>
+          <w:numId w:val="10"/>
+        </w:numPr>
+      </w:pPr>
+      <w:r>
+        <w:t xml:space="preserve">F4: The system shall provide the ability to add data fields to schemas with the option of marking them as required or option, where the key is a chosen </w:t>
+      </w:r>
+      <w:proofErr w:type="gramStart"/>
+      <w:r>
+        <w:t>title</w:t>
+      </w:r>
+      <w:proofErr w:type="gramEnd"/>
+      <w:r>
+        <w:t xml:space="preserve"> and the value is the data type so that the builders can define the schemas as they please.</w:t>
+      </w:r>
+    </w:p>
+    <w:p>
+      <w:pPr>
+        <w:pStyle w:val="ListParagraph"/>
+        <w:numPr>
+          <w:ilvl w:val="0"/>
+          <w:numId w:val="10"/>
+        </w:numPr>
+      </w:pPr>
+      <w:r>
+        <w:t xml:space="preserve">F5: The system shall provide predefined data types for each data field </w:t>
+      </w:r>
+      <w:proofErr w:type="gramStart"/>
+      <w:r>
+        <w:t>value;</w:t>
+      </w:r>
+      <w:proofErr w:type="gramEnd"/>
+      <w:r>
+        <w:t xml:space="preserve"> such as geolocation, date, text, image, audio, video.</w:t>
+      </w:r>
+    </w:p>
+    <w:p>
+      <w:pPr>
+        <w:pStyle w:val="ListParagraph"/>
+        <w:numPr>
+          <w:ilvl w:val="0"/>
+          <w:numId w:val="10"/>
+        </w:numPr>
+      </w:pPr>
+      <w:r>
+        <w:t xml:space="preserve">F6: The system shall have no limit </w:t>
+      </w:r>
+      <w:proofErr w:type="gramStart"/>
+      <w:r>
+        <w:t>for the amount of</w:t>
+      </w:r>
+      <w:proofErr w:type="gramEnd"/>
+      <w:r>
+        <w:t xml:space="preserve"> data fields defined in a schema.</w:t>
+      </w:r>
+    </w:p>
+    <w:p>
+      <w:pPr>
+        <w:pStyle w:val="ListParagraph"/>
+        <w:numPr>
+          <w:ilvl w:val="0"/>
+          <w:numId w:val="10"/>
+        </w:numPr>
+      </w:pPr>
+      <w:r>
+        <w:t>F7: The system shall have mechanisms to create, update and delete schemas after a community has been created.</w:t>
+      </w:r>
+    </w:p>
+    <w:p>
+      <w:pPr>
+        <w:pStyle w:val="ListParagraph"/>
+        <w:numPr>
+          <w:ilvl w:val="0"/>
+          <w:numId w:val="10"/>
+        </w:numPr>
+      </w:pPr>
+      <w:r>
+        <w:t>F8: The system shall enforce users to choose a schema specifically created for the community they interact with before making a post.</w:t>
+      </w:r>
+    </w:p>
+    <w:p>
+      <w:pPr>
+        <w:pStyle w:val="Heading3"/>
+      </w:pPr>
+      <w:bookmarkStart w:id="6" w:name="_Toc167105750"/>
+      <w:r>
+        <w:t>Authorization, Roles and Permission</w:t>
+      </w:r>
+      <w:bookmarkEnd w:id="6"/>
+    </w:p>
+    <w:p/>
+    <w:p>
+      <w:pPr>
+        <w:pStyle w:val="ListParagraph"/>
+        <w:numPr>
+          <w:ilvl w:val="0"/>
+          <w:numId w:val="11"/>
+        </w:numPr>
+      </w:pPr>
+      <w:r>
+        <w:t>F9: The system shall have "Owner", "Creator", "Moderator" and "User" roles, where "User" is a global default role and overwritten by the other roles inside a community as long as any other role than "User" is given.</w:t>
+      </w:r>
+    </w:p>
+    <w:p>
+      <w:pPr>
+        <w:pStyle w:val="ListParagraph"/>
+        <w:numPr>
+          <w:ilvl w:val="0"/>
+          <w:numId w:val="11"/>
+        </w:numPr>
+      </w:pPr>
+      <w:r>
         <w:lastRenderedPageBreak/>
-        <w:t>Software Requirement Specification</w:t>
-      </w:r>
-      <w:bookmarkEnd w:id="2"/>
+        <w:t>F10: The system shall assign only one "Creator" to each community, which shall be the user who initially creates the community.</w:t>
+      </w:r>
+    </w:p>
+    <w:p>
+      <w:pPr>
+        <w:pStyle w:val="ListParagraph"/>
+        <w:numPr>
+          <w:ilvl w:val="0"/>
+          <w:numId w:val="11"/>
+        </w:numPr>
+      </w:pPr>
+      <w:r>
+        <w:t>F11: The system shall not allow changing the "Creator" of a community after creation.</w:t>
+      </w:r>
+    </w:p>
+    <w:p>
+      <w:pPr>
+        <w:pStyle w:val="ListParagraph"/>
+        <w:numPr>
+          <w:ilvl w:val="0"/>
+          <w:numId w:val="11"/>
+        </w:numPr>
+      </w:pPr>
+      <w:r>
+        <w:t>F12: The system shall allow the "Creator" to promote and demote "</w:t>
+      </w:r>
+      <w:proofErr w:type="spellStart"/>
+      <w:r>
+        <w:t>User"s</w:t>
+      </w:r>
+      <w:proofErr w:type="spellEnd"/>
+      <w:r>
+        <w:t xml:space="preserve"> to "Owner" and from "Owner".</w:t>
+      </w:r>
+    </w:p>
+    <w:p>
+      <w:pPr>
+        <w:pStyle w:val="ListParagraph"/>
+        <w:numPr>
+          <w:ilvl w:val="0"/>
+          <w:numId w:val="11"/>
+        </w:numPr>
+      </w:pPr>
+      <w:r>
+        <w:t>F13: The system shall not allow an "Owner" to kick or demote another "Owner".</w:t>
+      </w:r>
+    </w:p>
+    <w:p>
+      <w:pPr>
+        <w:pStyle w:val="ListParagraph"/>
+        <w:numPr>
+          <w:ilvl w:val="0"/>
+          <w:numId w:val="11"/>
+        </w:numPr>
+      </w:pPr>
+      <w:r>
+        <w:t>F14: The system shall allow the "Creator" and an "Owner" to promote/demote a "User" to/from "Moderator".</w:t>
+      </w:r>
+    </w:p>
+    <w:p>
+      <w:pPr>
+        <w:pStyle w:val="ListParagraph"/>
+        <w:numPr>
+          <w:ilvl w:val="0"/>
+          <w:numId w:val="11"/>
+        </w:numPr>
+      </w:pPr>
+      <w:r>
+        <w:t>F15: The system shall allow a "Moderator" to kick a "User".</w:t>
+      </w:r>
+    </w:p>
+    <w:p>
+      <w:pPr>
+        <w:pStyle w:val="ListParagraph"/>
+        <w:numPr>
+          <w:ilvl w:val="0"/>
+          <w:numId w:val="11"/>
+        </w:numPr>
+      </w:pPr>
+      <w:r>
+        <w:t>F16: The system shall allow a "Moderator" to edit/delete a post of another "User".</w:t>
+      </w:r>
+    </w:p>
+    <w:p>
+      <w:pPr>
+        <w:pStyle w:val="ListParagraph"/>
+        <w:numPr>
+          <w:ilvl w:val="0"/>
+          <w:numId w:val="11"/>
+        </w:numPr>
+      </w:pPr>
+      <w:r>
+        <w:t>F17: The system shall allow a "User" to report a post.</w:t>
+      </w:r>
+    </w:p>
+    <w:p>
+      <w:pPr>
+        <w:pStyle w:val="ListParagraph"/>
+        <w:numPr>
+          <w:ilvl w:val="0"/>
+          <w:numId w:val="11"/>
+        </w:numPr>
+      </w:pPr>
+      <w:r>
+        <w:t>F18: The system shall allow a "User" to report a "Moderator".</w:t>
+      </w:r>
     </w:p>
     <w:p/>
     <w:p>
       <w:pPr>
-        <w:pStyle w:val="Heading2"/>
-      </w:pPr>
-      <w:bookmarkStart w:id="3" w:name="_Toc167105747"/>
-      <w:r>
-        <w:t>Glossary</w:t>
-      </w:r>
-      <w:bookmarkEnd w:id="3"/>
+        <w:pStyle w:val="Heading3"/>
+      </w:pPr>
+      <w:bookmarkStart w:id="7" w:name="_Toc167105751"/>
+      <w:r>
+        <w:t>Identity Management</w:t>
+      </w:r>
+      <w:bookmarkEnd w:id="7"/>
     </w:p>
     <w:p/>
     <w:p>
-      <w:r>
-        <w:t xml:space="preserve">Guest: </w:t>
+      <w:pPr>
+        <w:pStyle w:val="ListParagraph"/>
+        <w:numPr>
+          <w:ilvl w:val="0"/>
+          <w:numId w:val="12"/>
+        </w:numPr>
+      </w:pPr>
+      <w:r>
+        <w:t>F19: The system shall provide a profile page for each "User".</w:t>
+      </w:r>
+    </w:p>
+    <w:p>
+      <w:pPr>
+        <w:pStyle w:val="ListParagraph"/>
+        <w:numPr>
+          <w:ilvl w:val="0"/>
+          <w:numId w:val="12"/>
+        </w:numPr>
+      </w:pPr>
+      <w:r>
+        <w:t>F20: The system shall allow a "User" to have an avatar, description and a username.</w:t>
+      </w:r>
+    </w:p>
+    <w:p>
+      <w:pPr>
+        <w:pStyle w:val="ListParagraph"/>
+        <w:numPr>
+          <w:ilvl w:val="0"/>
+          <w:numId w:val="12"/>
+        </w:numPr>
+      </w:pPr>
+      <w:r>
+        <w:t xml:space="preserve">F21: The system shall allow a "User" to create/update/delete all identity </w:t>
+      </w:r>
+      <w:proofErr w:type="gramStart"/>
+      <w:r>
+        <w:t>information(</w:t>
+      </w:r>
+      <w:proofErr w:type="gramEnd"/>
+      <w:r>
+        <w:t>avatar, description, username, email, password etc.) on the profile page.</w:t>
+      </w:r>
+    </w:p>
+    <w:p>
+      <w:pPr>
+        <w:pStyle w:val="ListParagraph"/>
+        <w:numPr>
+          <w:ilvl w:val="0"/>
+          <w:numId w:val="12"/>
+        </w:numPr>
+      </w:pPr>
+      <w:r>
+        <w:t>F22: The system shall allow a "User" to see all communities subscribed and roles assigned in those communities as a list on the profile page.</w:t>
+      </w:r>
+    </w:p>
+    <w:p>
+      <w:pPr>
+        <w:pStyle w:val="ListParagraph"/>
+        <w:numPr>
+          <w:ilvl w:val="0"/>
+          <w:numId w:val="12"/>
+        </w:numPr>
+      </w:pPr>
+      <w:r>
+        <w:t xml:space="preserve">F23: The system shall allow a "User" to manage community subscriptions (leave community, demote </w:t>
       </w:r>
       <w:proofErr w:type="spellStart"/>
       <w:r>
-        <w:t>Visiter</w:t>
+        <w:t>self etc.</w:t>
       </w:r>
       <w:proofErr w:type="spellEnd"/>
       <w:r>
-        <w:t xml:space="preserve"> that have not been authenticated.</w:t>
-      </w:r>
-    </w:p>
-    <w:p>
-      <w:r>
-        <w:t xml:space="preserve">User: Default role for a </w:t>
+        <w:t>) on the profile page.</w:t>
+      </w:r>
+    </w:p>
+    <w:p/>
+    <w:p>
+      <w:pPr>
+        <w:pStyle w:val="Heading3"/>
+      </w:pPr>
+      <w:bookmarkStart w:id="8" w:name="_Toc167105752"/>
+      <w:r>
+        <w:t>Security and Interaction</w:t>
+      </w:r>
+      <w:bookmarkEnd w:id="8"/>
+    </w:p>
+    <w:p/>
+    <w:p>
+      <w:pPr>
+        <w:pStyle w:val="ListParagraph"/>
+        <w:numPr>
+          <w:ilvl w:val="0"/>
+          <w:numId w:val="13"/>
+        </w:numPr>
+      </w:pPr>
+      <w:r>
+        <w:t>F24: The system shall not allow direct messaging between "</w:t>
       </w:r>
       <w:proofErr w:type="spellStart"/>
       <w:r>
-        <w:t>visiter</w:t>
+        <w:t>User"s</w:t>
       </w:r>
       <w:proofErr w:type="spellEnd"/>
       <w:r>
-        <w:t xml:space="preserve"> that have been authenticated.</w:t>
-      </w:r>
-    </w:p>
-    <w:p>
-      <w:r>
-        <w:t>Creator: Role assigned for a community to a User who created that community.</w:t>
-      </w:r>
-    </w:p>
-    <w:p>
-      <w:r>
-        <w:t>Owner: Role assigned by Creator to a User within a community.</w:t>
-      </w:r>
-    </w:p>
-    <w:p>
-      <w:r>
-        <w:t>Moderator: Role assigned by Creator or Owner to a User within a community.</w:t>
-      </w:r>
-    </w:p>
-    <w:p>
-      <w:r>
-        <w:t>Post Template/Schema: Prescribed structure for data composed of data fields. Describes the format for information to be shared in a community.</w:t>
-      </w:r>
-    </w:p>
-    <w:p/>
-    <w:p>
-      <w:pPr>
-        <w:pStyle w:val="Heading2"/>
-      </w:pPr>
-      <w:bookmarkStart w:id="4" w:name="_Toc167105748"/>
-      <w:r>
-        <w:t>Functional Requirements</w:t>
-      </w:r>
-      <w:bookmarkEnd w:id="4"/>
-    </w:p>
-    <w:p/>
-    <w:p>
-      <w:pPr>
-        <w:pStyle w:val="Heading3"/>
-      </w:pPr>
-      <w:bookmarkStart w:id="5" w:name="_Toc167105749"/>
-      <w:r>
-        <w:t>Community Management</w:t>
-      </w:r>
-      <w:bookmarkEnd w:id="5"/>
-    </w:p>
-    <w:p/>
-    <w:p>
-      <w:pPr>
-        <w:pStyle w:val="ListParagraph"/>
-        <w:numPr>
-          <w:ilvl w:val="0"/>
-          <w:numId w:val="10"/>
-        </w:numPr>
-      </w:pPr>
-      <w:r>
-        <w:t>F1: The system shall allow users to create communities by defining community name, post templates and description.</w:t>
-      </w:r>
-    </w:p>
-    <w:p>
-      <w:pPr>
-        <w:pStyle w:val="ListParagraph"/>
-        <w:numPr>
-          <w:ilvl w:val="0"/>
-          <w:numId w:val="10"/>
-        </w:numPr>
-      </w:pPr>
-      <w:r>
-        <w:t>F2: The system shall provide builders the mechanism to create information schemas for posts so that the builders can describe the type of information shared in their communities.</w:t>
-      </w:r>
-    </w:p>
-    <w:p>
-      <w:pPr>
-        <w:pStyle w:val="ListParagraph"/>
-        <w:numPr>
-          <w:ilvl w:val="0"/>
-          <w:numId w:val="10"/>
-        </w:numPr>
-      </w:pPr>
-      <w:r>
-        <w:t>F3: The system shall allow builders to create as many schemas as they need.</w:t>
-      </w:r>
-    </w:p>
-    <w:p>
-      <w:pPr>
-        <w:pStyle w:val="ListParagraph"/>
-        <w:numPr>
-          <w:ilvl w:val="0"/>
-          <w:numId w:val="10"/>
-        </w:numPr>
-      </w:pPr>
-      <w:r>
-        <w:t xml:space="preserve">F4: The system shall provide the ability to add data fields to schemas with the option of marking them as required or option, where the key is a chosen </w:t>
-      </w:r>
-      <w:proofErr w:type="gramStart"/>
-      <w:r>
-        <w:t>title</w:t>
-      </w:r>
-      <w:proofErr w:type="gramEnd"/>
-      <w:r>
-        <w:t xml:space="preserve"> and the value is the data type so that the builders can define the schemas as they please.</w:t>
-      </w:r>
-    </w:p>
-    <w:p>
-      <w:pPr>
-        <w:pStyle w:val="ListParagraph"/>
-        <w:numPr>
-          <w:ilvl w:val="0"/>
-          <w:numId w:val="10"/>
-        </w:numPr>
-      </w:pPr>
-      <w:r>
-        <w:t xml:space="preserve">F5: The system shall provide predefined data types for each data field </w:t>
-      </w:r>
-      <w:proofErr w:type="gramStart"/>
-      <w:r>
-        <w:t>value;</w:t>
-      </w:r>
-      <w:proofErr w:type="gramEnd"/>
-      <w:r>
-        <w:t xml:space="preserve"> such as geolocation, date, text, image, audio, video.</w:t>
-      </w:r>
-    </w:p>
-    <w:p>
-      <w:pPr>
-        <w:pStyle w:val="ListParagraph"/>
-        <w:numPr>
-          <w:ilvl w:val="0"/>
-          <w:numId w:val="10"/>
-        </w:numPr>
-      </w:pPr>
-      <w:r>
-        <w:t xml:space="preserve">F6: The system shall have no limit </w:t>
-      </w:r>
-      <w:proofErr w:type="gramStart"/>
-      <w:r>
-        <w:t>for the amount of</w:t>
-      </w:r>
-      <w:proofErr w:type="gramEnd"/>
-      <w:r>
-        <w:t xml:space="preserve"> data fields defined in a schema.</w:t>
-      </w:r>
-    </w:p>
-    <w:p>
-      <w:pPr>
-        <w:pStyle w:val="ListParagraph"/>
-        <w:numPr>
-          <w:ilvl w:val="0"/>
-          <w:numId w:val="10"/>
-        </w:numPr>
-      </w:pPr>
-      <w:r>
-        <w:t>F7: The system shall have mechanisms to create, update and delete schemas after a community has been created.</w:t>
-      </w:r>
-    </w:p>
-    <w:p>
-      <w:pPr>
-        <w:pStyle w:val="ListParagraph"/>
-        <w:numPr>
-          <w:ilvl w:val="0"/>
-          <w:numId w:val="10"/>
-        </w:numPr>
-      </w:pPr>
-      <w:r>
-        <w:t>F8: The system shall enforce users to choose a schema specifically created for the community they interact with before making a post.</w:t>
-      </w:r>
-    </w:p>
-    <w:p>
-      <w:pPr>
-        <w:pStyle w:val="Heading3"/>
-      </w:pPr>
-      <w:bookmarkStart w:id="6" w:name="_Toc167105750"/>
-      <w:r>
-        <w:t>Authorization, Roles and Permission</w:t>
-      </w:r>
-      <w:bookmarkEnd w:id="6"/>
-    </w:p>
-    <w:p/>
-    <w:p>
-      <w:pPr>
-        <w:pStyle w:val="ListParagraph"/>
-        <w:numPr>
-          <w:ilvl w:val="0"/>
-          <w:numId w:val="11"/>
-        </w:numPr>
-      </w:pPr>
-      <w:r>
-        <w:t>F9: The system shall have "Owner", "Creator", "Moderator" and "User" roles, where "User" is a global default role and overwritten by the other roles inside a community as long as any other role than "User" is given.</w:t>
-      </w:r>
-    </w:p>
-    <w:p>
-      <w:pPr>
-        <w:pStyle w:val="ListParagraph"/>
-        <w:numPr>
-          <w:ilvl w:val="0"/>
-          <w:numId w:val="11"/>
-        </w:numPr>
-      </w:pPr>
-      <w:r>
-        <w:t>F10: The system shall assign only one "Creator" to each community, which shall be the user who initially creates the community.</w:t>
-      </w:r>
-    </w:p>
-    <w:p>
-      <w:pPr>
-        <w:pStyle w:val="ListParagraph"/>
-        <w:numPr>
-          <w:ilvl w:val="0"/>
-          <w:numId w:val="11"/>
-        </w:numPr>
-      </w:pPr>
-      <w:r>
-        <w:t>F11: The system shall not allow changing the "Creator" of a community after creation.</w:t>
-      </w:r>
-    </w:p>
-    <w:p>
-      <w:pPr>
-        <w:pStyle w:val="ListParagraph"/>
-        <w:numPr>
-          <w:ilvl w:val="0"/>
-          <w:numId w:val="11"/>
-        </w:numPr>
-      </w:pPr>
-      <w:r>
-        <w:t>F12: The system shall allow the "Creator" to promote and demote "</w:t>
+        <w:t>.</w:t>
+      </w:r>
+    </w:p>
+    <w:p>
+      <w:pPr>
+        <w:pStyle w:val="ListParagraph"/>
+        <w:numPr>
+          <w:ilvl w:val="0"/>
+          <w:numId w:val="13"/>
+        </w:numPr>
+      </w:pPr>
+      <w:r>
+        <w:t>F25: The system shall allow a "User" to view other "</w:t>
       </w:r>
       <w:proofErr w:type="spellStart"/>
       <w:r>
@@ -2369,182 +2600,118 @@
       </w:r>
       <w:proofErr w:type="spellEnd"/>
       <w:r>
-        <w:t xml:space="preserve"> to "Owner" and from "Owner".</w:t>
-      </w:r>
-    </w:p>
-    <w:p>
-      <w:pPr>
-        <w:pStyle w:val="ListParagraph"/>
-        <w:numPr>
-          <w:ilvl w:val="0"/>
-          <w:numId w:val="11"/>
+        <w:t>' avatar, description and community subscriptions on their profile page.</w:t>
+      </w:r>
+    </w:p>
+    <w:p>
+      <w:pPr>
+        <w:pStyle w:val="ListParagraph"/>
+        <w:numPr>
+          <w:ilvl w:val="0"/>
+          <w:numId w:val="13"/>
+        </w:numPr>
+      </w:pPr>
+      <w:r>
+        <w:t>F26: The system shall allow a "User" to like or upvote a post.</w:t>
+      </w:r>
+    </w:p>
+    <w:p>
+      <w:pPr>
+        <w:pStyle w:val="ListParagraph"/>
+        <w:numPr>
+          <w:ilvl w:val="0"/>
+          <w:numId w:val="13"/>
+        </w:numPr>
+      </w:pPr>
+      <w:r>
+        <w:t>F27: The system shall allow a "User" to comment on a post.</w:t>
+      </w:r>
+    </w:p>
+    <w:p>
+      <w:pPr>
+        <w:pStyle w:val="ListParagraph"/>
+        <w:numPr>
+          <w:ilvl w:val="0"/>
+          <w:numId w:val="13"/>
+        </w:numPr>
+      </w:pPr>
+      <w:r>
+        <w:t>F28: The system shall provide an authentication mechanism.</w:t>
+      </w:r>
+    </w:p>
+    <w:p>
+      <w:pPr>
+        <w:pStyle w:val="ListParagraph"/>
+        <w:numPr>
+          <w:ilvl w:val="0"/>
+          <w:numId w:val="13"/>
+        </w:numPr>
+      </w:pPr>
+      <w:r>
+        <w:t>F29: The system shall give most liked or upvoted posts priority in terms of order of display in a community's main page.</w:t>
+      </w:r>
+    </w:p>
+    <w:p>
+      <w:pPr>
+        <w:pStyle w:val="ListParagraph"/>
+        <w:numPr>
+          <w:ilvl w:val="0"/>
+          <w:numId w:val="13"/>
+        </w:numPr>
+      </w:pPr>
+      <w:r>
+        <w:t>F30: The system shall allow a "Creator" and an "Owner" to put tags or labels on the community they are responsible for.</w:t>
+      </w:r>
+    </w:p>
+    <w:p>
+      <w:pPr>
+        <w:pStyle w:val="ListParagraph"/>
+        <w:numPr>
+          <w:ilvl w:val="0"/>
+          <w:numId w:val="13"/>
+        </w:numPr>
+      </w:pPr>
+      <w:r>
+        <w:t>F31: The system shall be able to recommend communities to a "User" based on the tags of the communities the "User" is already subscribed.</w:t>
+      </w:r>
+    </w:p>
+    <w:p>
+      <w:pPr>
+        <w:pStyle w:val="ListParagraph"/>
+        <w:numPr>
+          <w:ilvl w:val="0"/>
+          <w:numId w:val="13"/>
+        </w:numPr>
+      </w:pPr>
+      <w:r>
+        <w:t>F32: The system shall allow for to make communities private.</w:t>
+      </w:r>
+    </w:p>
+    <w:p>
+      <w:pPr>
+        <w:pStyle w:val="ListParagraph"/>
+        <w:numPr>
+          <w:ilvl w:val="0"/>
+          <w:numId w:val="13"/>
+        </w:numPr>
+      </w:pPr>
+      <w:r>
+        <w:t>F33: The system shall only allow "Creator" to make a community private, either at creation or afterwards.</w:t>
+      </w:r>
+    </w:p>
+    <w:p>
+      <w:pPr>
+        <w:pStyle w:val="ListParagraph"/>
+        <w:numPr>
+          <w:ilvl w:val="0"/>
+          <w:numId w:val="13"/>
         </w:numPr>
       </w:pPr>
       <w:r>
         <w:lastRenderedPageBreak/>
-        <w:t>F13: The system shall not allow an "Owner" to kick or demote another "Owner".</w:t>
-      </w:r>
-    </w:p>
-    <w:p>
-      <w:pPr>
-        <w:pStyle w:val="ListParagraph"/>
-        <w:numPr>
-          <w:ilvl w:val="0"/>
-          <w:numId w:val="11"/>
-        </w:numPr>
-      </w:pPr>
-      <w:r>
-        <w:t>F14: The system shall allow the "Creator" and an "Owner" to promote/demote a "User" to/from "Moderator".</w:t>
-      </w:r>
-    </w:p>
-    <w:p>
-      <w:pPr>
-        <w:pStyle w:val="ListParagraph"/>
-        <w:numPr>
-          <w:ilvl w:val="0"/>
-          <w:numId w:val="11"/>
-        </w:numPr>
-      </w:pPr>
-      <w:r>
-        <w:t>F15: The system shall allow a "Moderator" to kick a "User".</w:t>
-      </w:r>
-    </w:p>
-    <w:p>
-      <w:pPr>
-        <w:pStyle w:val="ListParagraph"/>
-        <w:numPr>
-          <w:ilvl w:val="0"/>
-          <w:numId w:val="11"/>
-        </w:numPr>
-      </w:pPr>
-      <w:r>
-        <w:t>F16: The system shall allow a "Moderator" to edit/delete a post of another "User".</w:t>
-      </w:r>
-    </w:p>
-    <w:p>
-      <w:pPr>
-        <w:pStyle w:val="ListParagraph"/>
-        <w:numPr>
-          <w:ilvl w:val="0"/>
-          <w:numId w:val="11"/>
-        </w:numPr>
-      </w:pPr>
-      <w:r>
-        <w:t>F17: The system shall allow a "User" to report a post.</w:t>
-      </w:r>
-    </w:p>
-    <w:p>
-      <w:pPr>
-        <w:pStyle w:val="ListParagraph"/>
-        <w:numPr>
-          <w:ilvl w:val="0"/>
-          <w:numId w:val="11"/>
-        </w:numPr>
-      </w:pPr>
-      <w:r>
-        <w:t>F18: The system shall allow a "User" to report a "Moderator".</w:t>
-      </w:r>
-    </w:p>
-    <w:p/>
-    <w:p>
-      <w:pPr>
-        <w:pStyle w:val="Heading3"/>
-      </w:pPr>
-      <w:bookmarkStart w:id="7" w:name="_Toc167105751"/>
-      <w:r>
-        <w:t>Identity Management</w:t>
-      </w:r>
-      <w:bookmarkEnd w:id="7"/>
-    </w:p>
-    <w:p/>
-    <w:p>
-      <w:pPr>
-        <w:pStyle w:val="ListParagraph"/>
-        <w:numPr>
-          <w:ilvl w:val="0"/>
-          <w:numId w:val="12"/>
-        </w:numPr>
-      </w:pPr>
-      <w:r>
-        <w:t>F19: The system shall provide a profile page for each "User".</w:t>
-      </w:r>
-    </w:p>
-    <w:p>
-      <w:pPr>
-        <w:pStyle w:val="ListParagraph"/>
-        <w:numPr>
-          <w:ilvl w:val="0"/>
-          <w:numId w:val="12"/>
-        </w:numPr>
-      </w:pPr>
-      <w:r>
-        <w:t>F20: The system shall allow a "User" to have an avatar, description and a username.</w:t>
-      </w:r>
-    </w:p>
-    <w:p>
-      <w:pPr>
-        <w:pStyle w:val="ListParagraph"/>
-        <w:numPr>
-          <w:ilvl w:val="0"/>
-          <w:numId w:val="12"/>
-        </w:numPr>
-      </w:pPr>
-      <w:r>
-        <w:t xml:space="preserve">F21: The system shall allow a "User" to create/update/delete all identity </w:t>
-      </w:r>
-      <w:proofErr w:type="gramStart"/>
-      <w:r>
-        <w:t>information(</w:t>
-      </w:r>
-      <w:proofErr w:type="gramEnd"/>
-      <w:r>
-        <w:t>avatar, description, username, email, password etc.) on the profile page.</w:t>
-      </w:r>
-    </w:p>
-    <w:p>
-      <w:pPr>
-        <w:pStyle w:val="ListParagraph"/>
-        <w:numPr>
-          <w:ilvl w:val="0"/>
-          <w:numId w:val="12"/>
-        </w:numPr>
-      </w:pPr>
-      <w:r>
-        <w:t>F22: The system shall allow a "User" to see all communities subscribed and roles assigned in those communities as a list on the profile page.</w:t>
-      </w:r>
-    </w:p>
-    <w:p>
-      <w:pPr>
-        <w:pStyle w:val="ListParagraph"/>
-        <w:numPr>
-          <w:ilvl w:val="0"/>
-          <w:numId w:val="12"/>
-        </w:numPr>
-      </w:pPr>
-      <w:r>
-        <w:t xml:space="preserve">F23: The system shall allow a "User" to manage community subscriptions (leave community, demote </w:t>
-      </w:r>
-      <w:proofErr w:type="spellStart"/>
-      <w:r>
-        <w:t>self etc.</w:t>
-      </w:r>
-      <w:proofErr w:type="spellEnd"/>
-      <w:r>
-        <w:t>) on the profile page.</w:t>
-      </w:r>
-    </w:p>
-    <w:p/>
-    <w:p>
-      <w:pPr>
-        <w:pStyle w:val="Heading3"/>
-      </w:pPr>
-      <w:bookmarkStart w:id="8" w:name="_Toc167105752"/>
-      <w:r>
-        <w:t>Security and Interaction</w:t>
-      </w:r>
-      <w:bookmarkEnd w:id="8"/>
-    </w:p>
-    <w:p/>
+        <w:t>F34: The system shall allow recruitment of a new "User" to a private community only via invitation.</w:t>
+      </w:r>
+    </w:p>
     <w:p>
       <w:pPr>
         <w:pStyle w:val="ListParagraph"/>
@@ -2554,15 +2721,7 @@
         </w:numPr>
       </w:pPr>
       <w:r>
-        <w:t>F24: The system shall not allow direct messaging between "</w:t>
-      </w:r>
-      <w:proofErr w:type="spellStart"/>
-      <w:r>
-        <w:t>User"s</w:t>
-      </w:r>
-      <w:proofErr w:type="spellEnd"/>
-      <w:r>
-        <w:t>.</w:t>
+        <w:t>F35: The system shall allow any "User" of a private community to send invitation to another "User".</w:t>
       </w:r>
     </w:p>
     <w:p>
@@ -2574,146 +2733,6 @@
         </w:numPr>
       </w:pPr>
       <w:r>
-        <w:t>F25: The system shall allow a "User" to view other "</w:t>
-      </w:r>
-      <w:proofErr w:type="spellStart"/>
-      <w:r>
-        <w:t>User"s</w:t>
-      </w:r>
-      <w:proofErr w:type="spellEnd"/>
-      <w:r>
-        <w:t>' avatar, description and community subscriptions on their profile page.</w:t>
-      </w:r>
-    </w:p>
-    <w:p>
-      <w:pPr>
-        <w:pStyle w:val="ListParagraph"/>
-        <w:numPr>
-          <w:ilvl w:val="0"/>
-          <w:numId w:val="13"/>
-        </w:numPr>
-      </w:pPr>
-      <w:r>
-        <w:t>F26: The system shall allow a "User" to like or upvote a post.</w:t>
-      </w:r>
-    </w:p>
-    <w:p>
-      <w:pPr>
-        <w:pStyle w:val="ListParagraph"/>
-        <w:numPr>
-          <w:ilvl w:val="0"/>
-          <w:numId w:val="13"/>
-        </w:numPr>
-      </w:pPr>
-      <w:r>
-        <w:t>F27: The system shall allow a "User" to comment on a post.</w:t>
-      </w:r>
-    </w:p>
-    <w:p>
-      <w:pPr>
-        <w:pStyle w:val="ListParagraph"/>
-        <w:numPr>
-          <w:ilvl w:val="0"/>
-          <w:numId w:val="13"/>
-        </w:numPr>
-      </w:pPr>
-      <w:r>
-        <w:t>F28: The system shall provide an authentication mechanism.</w:t>
-      </w:r>
-    </w:p>
-    <w:p>
-      <w:pPr>
-        <w:pStyle w:val="ListParagraph"/>
-        <w:numPr>
-          <w:ilvl w:val="0"/>
-          <w:numId w:val="13"/>
-        </w:numPr>
-      </w:pPr>
-      <w:r>
-        <w:t>F29: The system shall give most liked or upvoted posts priority in terms of order of display in a community's main page.</w:t>
-      </w:r>
-    </w:p>
-    <w:p>
-      <w:pPr>
-        <w:pStyle w:val="ListParagraph"/>
-        <w:numPr>
-          <w:ilvl w:val="0"/>
-          <w:numId w:val="13"/>
-        </w:numPr>
-      </w:pPr>
-      <w:r>
-        <w:t>F30: The system shall allow a "Creator" and an "Owner" to put tags or labels on the community they are responsible for.</w:t>
-      </w:r>
-    </w:p>
-    <w:p>
-      <w:pPr>
-        <w:pStyle w:val="ListParagraph"/>
-        <w:numPr>
-          <w:ilvl w:val="0"/>
-          <w:numId w:val="13"/>
-        </w:numPr>
-      </w:pPr>
-      <w:r>
-        <w:t>F31: The system shall be able to recommend communities to a "User" based on the tags of the communities the "User" is already subscribed.</w:t>
-      </w:r>
-    </w:p>
-    <w:p>
-      <w:pPr>
-        <w:pStyle w:val="ListParagraph"/>
-        <w:numPr>
-          <w:ilvl w:val="0"/>
-          <w:numId w:val="13"/>
-        </w:numPr>
-      </w:pPr>
-      <w:r>
-        <w:t>F32: The system shall allow for to make communities private.</w:t>
-      </w:r>
-    </w:p>
-    <w:p>
-      <w:pPr>
-        <w:pStyle w:val="ListParagraph"/>
-        <w:numPr>
-          <w:ilvl w:val="0"/>
-          <w:numId w:val="13"/>
-        </w:numPr>
-      </w:pPr>
-      <w:r>
-        <w:t>F33: The system shall only allow "Creator" to make a community private, either at creation or afterwards.</w:t>
-      </w:r>
-    </w:p>
-    <w:p>
-      <w:pPr>
-        <w:pStyle w:val="ListParagraph"/>
-        <w:numPr>
-          <w:ilvl w:val="0"/>
-          <w:numId w:val="13"/>
-        </w:numPr>
-      </w:pPr>
-      <w:r>
-        <w:t>F34: The system shall allow recruitment of a new "User" to a private community only via invitation.</w:t>
-      </w:r>
-    </w:p>
-    <w:p>
-      <w:pPr>
-        <w:pStyle w:val="ListParagraph"/>
-        <w:numPr>
-          <w:ilvl w:val="0"/>
-          <w:numId w:val="13"/>
-        </w:numPr>
-      </w:pPr>
-      <w:r>
-        <w:t>F35: The system shall allow any "User" of a private community to send invitation to another "User".</w:t>
-      </w:r>
-    </w:p>
-    <w:p>
-      <w:pPr>
-        <w:pStyle w:val="ListParagraph"/>
-        <w:numPr>
-          <w:ilvl w:val="0"/>
-          <w:numId w:val="13"/>
-        </w:numPr>
-      </w:pPr>
-      <w:r>
         <w:t>F36: The system shall provide search mechanisms for finding communities and posts in communities.</w:t>
       </w:r>
     </w:p>
@@ -2723,7 +2742,6 @@
       </w:pPr>
       <w:bookmarkStart w:id="9" w:name="_Toc167105753"/>
       <w:r>
-        <w:lastRenderedPageBreak/>
         <w:t>Design Documents</w:t>
       </w:r>
       <w:bookmarkEnd w:id="9"/>
@@ -2876,79 +2894,14 @@
     </w:p>
     <w:p>
       <w:pPr>
-        <w:ind w:left="720"/>
-        <w:rPr>
-          <w:b/>
-          <w:bCs/>
-        </w:rPr>
-      </w:pPr>
-    </w:p>
-    <w:p>
-      <w:pPr>
-        <w:ind w:left="720"/>
-        <w:rPr>
-          <w:b/>
-          <w:bCs/>
-        </w:rPr>
-      </w:pPr>
-    </w:p>
-    <w:p>
-      <w:pPr>
-        <w:ind w:left="720"/>
-        <w:rPr>
-          <w:b/>
-          <w:bCs/>
-        </w:rPr>
-      </w:pPr>
-    </w:p>
-    <w:p>
-      <w:pPr>
-        <w:ind w:left="720"/>
-        <w:rPr>
-          <w:b/>
-          <w:bCs/>
-        </w:rPr>
-      </w:pPr>
-    </w:p>
-    <w:p>
-      <w:pPr>
-        <w:ind w:left="720"/>
-        <w:rPr>
-          <w:b/>
-          <w:bCs/>
-        </w:rPr>
-      </w:pPr>
-    </w:p>
-    <w:p>
-      <w:pPr>
-        <w:ind w:left="720"/>
-        <w:rPr>
-          <w:b/>
-          <w:bCs/>
-        </w:rPr>
-      </w:pPr>
-    </w:p>
-    <w:p>
-      <w:pPr>
-        <w:ind w:left="720"/>
-        <w:rPr>
-          <w:b/>
-          <w:bCs/>
-        </w:rPr>
-      </w:pPr>
-    </w:p>
-    <w:p>
-      <w:pPr>
-        <w:ind w:left="720"/>
-        <w:rPr>
-          <w:b/>
-          <w:bCs/>
-        </w:rPr>
-      </w:pPr>
-    </w:p>
-    <w:p>
-      <w:pPr>
-        <w:ind w:left="720"/>
+        <w:rPr>
+          <w:b/>
+          <w:bCs/>
+        </w:rPr>
+      </w:pPr>
+    </w:p>
+    <w:p>
+      <w:pPr>
         <w:rPr>
           <w:b/>
           <w:bCs/>

</xml_diff>